<commit_message>
added responsent to DQ form generator
</commit_message>
<xml_diff>
--- a/docker/docmosis/templates/CV-UNS-ACK-ENG-00653.docx
+++ b/docker/docmosis/templates/CV-UNS-ACK-ENG-00653.docx
@@ -1672,7 +1672,15 @@
                 <w:rFonts w:ascii="GDSTransportWebsite" w:hAnsi="GDSTransportWebsite"/>
                 <w:color w:val="0A0A0A"/>
               </w:rPr>
-              <w:t>representative.</w:t>
+              <w:t>respondent.representative</w:t>
+            </w:r>
+            <w:proofErr w:type="gramEnd"/>
+            <w:r>
+              <w:rPr>
+                <w:rFonts w:ascii="GDSTransportWebsite" w:hAnsi="GDSTransportWebsite"/>
+                <w:color w:val="0A0A0A"/>
+              </w:rPr>
+              <w:t>.</w:t>
             </w:r>
             <w:r>
               <w:rPr>
@@ -1689,7 +1697,6 @@
               <w:t>Name</w:t>
             </w:r>
             <w:proofErr w:type="spellEnd"/>
-            <w:proofErr w:type="gramEnd"/>
             <w:r>
               <w:rPr>
                 <w:rFonts w:ascii="GDSTransportWebsite" w:hAnsi="GDSTransportWebsite"/>
@@ -1793,7 +1800,7 @@
                 <w:rFonts w:ascii="GDSTransportWebsite" w:hAnsi="GDSTransportWebsite"/>
                 <w:color w:val="0A0A0A"/>
               </w:rPr>
-              <w:t>representative.</w:t>
+              <w:t>respondent.representative.</w:t>
             </w:r>
             <w:r>
               <w:rPr>
@@ -1828,7 +1835,7 @@
                 <w:rFonts w:ascii="GDSTransportWebsite" w:hAnsi="GDSTransportWebsite"/>
                 <w:color w:val="0A0A0A"/>
               </w:rPr>
-              <w:t>representative.</w:t>
+              <w:t>respondent.representative.</w:t>
             </w:r>
             <w:r>
               <w:rPr>
@@ -1870,7 +1877,7 @@
                 <w:rFonts w:ascii="GDSTransportWebsite" w:hAnsi="GDSTransportWebsite"/>
                 <w:color w:val="0A0A0A"/>
               </w:rPr>
-              <w:t>representative.</w:t>
+              <w:t>respondent.representative.</w:t>
             </w:r>
             <w:r>
               <w:rPr>
@@ -1923,7 +1930,15 @@
                 <w:rFonts w:ascii="GDSTransportWebsite" w:hAnsi="GDSTransportWebsite"/>
                 <w:color w:val="0A0A0A"/>
               </w:rPr>
-              <w:t>representative.</w:t>
+              <w:t>respondent.representative</w:t>
+            </w:r>
+            <w:proofErr w:type="gramEnd"/>
+            <w:r>
+              <w:rPr>
+                <w:rFonts w:ascii="GDSTransportWebsite" w:hAnsi="GDSTransportWebsite"/>
+                <w:color w:val="0A0A0A"/>
+              </w:rPr>
+              <w:t>.</w:t>
             </w:r>
             <w:r>
               <w:rPr>
@@ -1937,15 +1952,7 @@
                 <w:rFonts w:ascii="GDSTransportWebsite" w:hAnsi="GDSTransportWebsite"/>
                 <w:color w:val="0A0A0A"/>
               </w:rPr>
-              <w:t>ddress.AddressLine</w:t>
-            </w:r>
-            <w:proofErr w:type="gramEnd"/>
-            <w:r>
-              <w:rPr>
-                <w:rFonts w:ascii="GDSTransportWebsite" w:hAnsi="GDSTransportWebsite"/>
-                <w:color w:val="0A0A0A"/>
-              </w:rPr>
-              <w:t>2&gt;&gt;&lt;&lt;es_&gt;&gt;&lt;&lt;cs_{</w:t>
+              <w:t>ddress.AddressLine2&gt;&gt;&lt;&lt;es_&gt;&gt;&lt;&lt;cs_{</w:t>
             </w:r>
             <w:r>
               <w:rPr>
@@ -1959,7 +1966,7 @@
                 <w:rFonts w:ascii="GDSTransportWebsite" w:hAnsi="GDSTransportWebsite"/>
                 <w:color w:val="0A0A0A"/>
               </w:rPr>
-              <w:t>representative.</w:t>
+              <w:t>respondent.representative.</w:t>
             </w:r>
             <w:r>
               <w:rPr>
@@ -2011,7 +2018,15 @@
                 <w:rFonts w:ascii="GDSTransportWebsite" w:hAnsi="GDSTransportWebsite"/>
                 <w:color w:val="0A0A0A"/>
               </w:rPr>
-              <w:t>representative.</w:t>
+              <w:t>respondent.representative</w:t>
+            </w:r>
+            <w:proofErr w:type="gramEnd"/>
+            <w:r>
+              <w:rPr>
+                <w:rFonts w:ascii="GDSTransportWebsite" w:hAnsi="GDSTransportWebsite"/>
+                <w:color w:val="0A0A0A"/>
+              </w:rPr>
+              <w:t>.</w:t>
             </w:r>
             <w:r>
               <w:rPr>
@@ -2025,15 +2040,7 @@
                 <w:rFonts w:ascii="GDSTransportWebsite" w:hAnsi="GDSTransportWebsite"/>
                 <w:color w:val="0A0A0A"/>
               </w:rPr>
-              <w:t>ddress.AddressLine</w:t>
-            </w:r>
-            <w:proofErr w:type="gramEnd"/>
-            <w:r>
-              <w:rPr>
-                <w:rFonts w:ascii="GDSTransportWebsite" w:hAnsi="GDSTransportWebsite"/>
-                <w:color w:val="0A0A0A"/>
-              </w:rPr>
-              <w:t>3&gt;&gt;&lt;&lt;es_&gt;&gt;&lt;&lt;cs_{</w:t>
+              <w:t>ddress.AddressLine3&gt;&gt;&lt;&lt;es_&gt;&gt;&lt;&lt;cs_{</w:t>
             </w:r>
             <w:r>
               <w:rPr>
@@ -2047,7 +2054,7 @@
                 <w:rFonts w:ascii="GDSTransportWebsite" w:hAnsi="GDSTransportWebsite"/>
                 <w:color w:val="0A0A0A"/>
               </w:rPr>
-              <w:t>representative.</w:t>
+              <w:t>respondent.representative.</w:t>
             </w:r>
             <w:r>
               <w:rPr>
@@ -2100,7 +2107,15 @@
                 <w:rFonts w:ascii="GDSTransportWebsite" w:hAnsi="GDSTransportWebsite"/>
                 <w:color w:val="0A0A0A"/>
               </w:rPr>
-              <w:t>representative.</w:t>
+              <w:t>respondent.representative</w:t>
+            </w:r>
+            <w:proofErr w:type="gramEnd"/>
+            <w:r>
+              <w:rPr>
+                <w:rFonts w:ascii="GDSTransportWebsite" w:hAnsi="GDSTransportWebsite"/>
+                <w:color w:val="0A0A0A"/>
+              </w:rPr>
+              <w:t>.</w:t>
             </w:r>
             <w:r>
               <w:rPr>
@@ -2117,7 +2132,6 @@
               <w:t>ddress.PostTown</w:t>
             </w:r>
             <w:proofErr w:type="spellEnd"/>
-            <w:proofErr w:type="gramEnd"/>
             <w:r>
               <w:rPr>
                 <w:rFonts w:ascii="GDSTransportWebsite" w:hAnsi="GDSTransportWebsite"/>
@@ -2147,7 +2161,15 @@
                 <w:rFonts w:ascii="GDSTransportWebsite" w:hAnsi="GDSTransportWebsite"/>
                 <w:color w:val="0A0A0A"/>
               </w:rPr>
-              <w:t>representative.</w:t>
+              <w:t>respondent.representative</w:t>
+            </w:r>
+            <w:proofErr w:type="gramEnd"/>
+            <w:r>
+              <w:rPr>
+                <w:rFonts w:ascii="GDSTransportWebsite" w:hAnsi="GDSTransportWebsite"/>
+                <w:color w:val="0A0A0A"/>
+              </w:rPr>
+              <w:t>.</w:t>
             </w:r>
             <w:r>
               <w:rPr>
@@ -2161,15 +2183,7 @@
                 <w:rFonts w:ascii="GDSTransportWebsite" w:hAnsi="GDSTransportWebsite"/>
                 <w:color w:val="0A0A0A"/>
               </w:rPr>
-              <w:t>ddress.PostCode</w:t>
-            </w:r>
-            <w:proofErr w:type="gramEnd"/>
-            <w:r>
-              <w:rPr>
-                <w:rFonts w:ascii="GDSTransportWebsite" w:hAnsi="GDSTransportWebsite"/>
-                <w:color w:val="0A0A0A"/>
-              </w:rPr>
-              <w:t>&gt;&gt;&lt;&lt;cs_{</w:t>
+              <w:t>ddress.PostCode&gt;&gt;&lt;&lt;cs_{</w:t>
             </w:r>
             <w:r>
               <w:rPr>
@@ -2183,7 +2197,7 @@
                 <w:rFonts w:ascii="GDSTransportWebsite" w:hAnsi="GDSTransportWebsite"/>
                 <w:color w:val="0A0A0A"/>
               </w:rPr>
-              <w:t>representative.</w:t>
+              <w:t>respondent.representative.</w:t>
             </w:r>
             <w:r>
               <w:rPr>
@@ -2242,7 +2256,15 @@
                 <w:rFonts w:ascii="GDSTransportWebsite" w:hAnsi="GDSTransportWebsite"/>
                 <w:color w:val="0A0A0A"/>
               </w:rPr>
-              <w:t>representative.</w:t>
+              <w:t>respondent.representative</w:t>
+            </w:r>
+            <w:proofErr w:type="gramEnd"/>
+            <w:r>
+              <w:rPr>
+                <w:rFonts w:ascii="GDSTransportWebsite" w:hAnsi="GDSTransportWebsite"/>
+                <w:color w:val="0A0A0A"/>
+              </w:rPr>
+              <w:t>.</w:t>
             </w:r>
             <w:r>
               <w:rPr>
@@ -2259,7 +2281,6 @@
               <w:t>ddress.Country</w:t>
             </w:r>
             <w:proofErr w:type="spellEnd"/>
-            <w:proofErr w:type="gramEnd"/>
             <w:r>
               <w:rPr>
                 <w:rFonts w:ascii="GDSTransportWebsite" w:hAnsi="GDSTransportWebsite"/>
@@ -2329,10 +2350,24 @@
                 <w:rFonts w:ascii="GDSTransportWebsite" w:hAnsi="GDSTransportWebsite"/>
                 <w:color w:val="0A0A0A"/>
               </w:rPr>
-              <w:t>representative.emailAddress</w:t>
+              <w:t>respondent.representative</w:t>
+            </w:r>
+            <w:proofErr w:type="gramEnd"/>
+            <w:r>
+              <w:rPr>
+                <w:rFonts w:ascii="GDSTransportWebsite" w:hAnsi="GDSTransportWebsite"/>
+                <w:color w:val="0A0A0A"/>
+              </w:rPr>
+              <w:t>.</w:t>
+            </w:r>
+            <w:r>
+              <w:rPr>
+                <w:rFonts w:ascii="GDSTransportWebsite" w:hAnsi="GDSTransportWebsite"/>
+                <w:color w:val="0A0A0A"/>
+              </w:rPr>
+              <w:t>emailAddress</w:t>
             </w:r>
             <w:proofErr w:type="spellEnd"/>
-            <w:proofErr w:type="gramEnd"/>
             <w:r>
               <w:rPr>
                 <w:rFonts w:ascii="GDSTransportWebsite" w:hAnsi="GDSTransportWebsite"/>
@@ -2401,10 +2436,24 @@
                 <w:rFonts w:ascii="GDSTransportWebsite" w:hAnsi="GDSTransportWebsite"/>
                 <w:color w:val="0A0A0A"/>
               </w:rPr>
-              <w:t>representative.phoneNumber</w:t>
+              <w:t>respondent.representative</w:t>
+            </w:r>
+            <w:proofErr w:type="gramEnd"/>
+            <w:r>
+              <w:rPr>
+                <w:rFonts w:ascii="GDSTransportWebsite" w:hAnsi="GDSTransportWebsite"/>
+                <w:color w:val="0A0A0A"/>
+              </w:rPr>
+              <w:t>.</w:t>
+            </w:r>
+            <w:r>
+              <w:rPr>
+                <w:rFonts w:ascii="GDSTransportWebsite" w:hAnsi="GDSTransportWebsite"/>
+                <w:color w:val="0A0A0A"/>
+              </w:rPr>
+              <w:t>phoneNumber</w:t>
             </w:r>
             <w:proofErr w:type="spellEnd"/>
-            <w:proofErr w:type="gramEnd"/>
             <w:r>
               <w:rPr>
                 <w:rFonts w:ascii="GDSTransportWebsite" w:hAnsi="GDSTransportWebsite"/>
@@ -2473,10 +2522,24 @@
                 <w:rFonts w:ascii="GDSTransportWebsite" w:hAnsi="GDSTransportWebsite"/>
                 <w:color w:val="0A0A0A"/>
               </w:rPr>
-              <w:t>representative.dxAddress</w:t>
+              <w:t>respondent.representative</w:t>
+            </w:r>
+            <w:proofErr w:type="gramEnd"/>
+            <w:r>
+              <w:rPr>
+                <w:rFonts w:ascii="GDSTransportWebsite" w:hAnsi="GDSTransportWebsite"/>
+                <w:color w:val="0A0A0A"/>
+              </w:rPr>
+              <w:t>.</w:t>
+            </w:r>
+            <w:r>
+              <w:rPr>
+                <w:rFonts w:ascii="GDSTransportWebsite" w:hAnsi="GDSTransportWebsite"/>
+                <w:color w:val="0A0A0A"/>
+              </w:rPr>
+              <w:t>dxAddress</w:t>
             </w:r>
             <w:proofErr w:type="spellEnd"/>
-            <w:proofErr w:type="gramEnd"/>
             <w:r>
               <w:rPr>
                 <w:rFonts w:ascii="GDSTransportWebsite" w:hAnsi="GDSTransportWebsite"/>
@@ -7129,10 +7192,33 @@
 </file>
 
 <file path=customXml/item1.xml><?xml version="1.0" encoding="utf-8"?>
-<b:Sources xmlns:b="http://schemas.openxmlformats.org/officeDocument/2006/bibliography" xmlns="http://schemas.openxmlformats.org/officeDocument/2006/bibliography" SelectedStyle="\APASixthEditionOfficeOnline.xsl" StyleName="APA" Version="6"/>
+<p:properties xmlns:p="http://schemas.microsoft.com/office/2006/metadata/properties" xmlns:xsi="http://www.w3.org/2001/XMLSchema-instance" xmlns:pc="http://schemas.microsoft.com/office/infopath/2007/PartnerControls">
+  <documentManagement>
+    <Stage xmlns="f336f4fe-8719-4ea2-b5d6-29b3a580aeb4">Draft</Stage>
+    <Next_x0020_Stage xmlns="f336f4fe-8719-4ea2-b5d6-29b3a580aeb4" xsi:nil="true"/>
+    <Admin_x0020_Action xmlns="f336f4fe-8719-4ea2-b5d6-29b3a580aeb4" xsi:nil="true"/>
+    <Template_x0020_Category xmlns="f336f4fe-8719-4ea2-b5d6-29b3a580aeb4">Acknowledgement - ACK</Template_x0020_Category>
+    <Action xmlns="f336f4fe-8719-4ea2-b5d6-29b3a580aeb4" xsi:nil="true"/>
+    <Purpose1 xmlns="f336f4fe-8719-4ea2-b5d6-29b3a580aeb4">Acknowledgement of service</Purpose1>
+    <Template_x0020_Language xmlns="f336f4fe-8719-4ea2-b5d6-29b3a580aeb4">English - ENG</Template_x0020_Language>
+    <Rename xmlns="f336f4fe-8719-4ea2-b5d6-29b3a580aeb4">true</Rename>
+    <Tornado_x0020_Filename xmlns="f336f4fe-8719-4ea2-b5d6-29b3a580aeb4" xsi:nil="true"/>
+    <Approval_x0020_Request_x0020_Comment xmlns="f336f4fe-8719-4ea2-b5d6-29b3a580aeb4" xsi:nil="true"/>
+    <Publication_x0020_Date xmlns="f336f4fe-8719-4ea2-b5d6-29b3a580aeb4">2020-12-15T00:00:00+00:00</Publication_x0020_Date>
+  </documentManagement>
+</p:properties>
 </file>
 
 <file path=customXml/item2.xml><?xml version="1.0" encoding="utf-8"?>
+<?mso-contentType ?>
+<FormTemplates xmlns="http://schemas.microsoft.com/sharepoint/v3/contenttype/forms">
+  <Display>DocumentLibraryForm</Display>
+  <Edit>DocumentLibraryForm</Edit>
+  <New>DocumentLibraryForm</New>
+</FormTemplates>
+</file>
+
+<file path=customXml/item3.xml><?xml version="1.0" encoding="utf-8"?>
 <ct:contentTypeSchema xmlns:ct="http://schemas.microsoft.com/office/2006/metadata/contentType" xmlns:ma="http://schemas.microsoft.com/office/2006/metadata/properties/metaAttributes" ct:_="" ma:_="" ma:contentTypeName="_CtTemplate" ma:contentTypeID="0x01010064A5FDCCFB03F540B94405305D7DE14F00A4F8B82F7CEF57469A8FE5CEAB7A0EE0" ma:contentTypeVersion="52" ma:contentTypeDescription="Part of Template Management with Site Columns representing custom attributes." ma:contentTypeScope="" ma:versionID="c2286c6217564930720849237c12976e">
   <xsd:schema xmlns:xsd="http://www.w3.org/2001/XMLSchema" xmlns:xs="http://www.w3.org/2001/XMLSchema" xmlns:p="http://schemas.microsoft.com/office/2006/metadata/properties" xmlns:ns2="f336f4fe-8719-4ea2-b5d6-29b3a580aeb4" xmlns:ns3="b57b892a-dd61-4bba-b372-a8d93da2c7e6" targetNamespace="http://schemas.microsoft.com/office/2006/metadata/properties" ma:root="true" ma:fieldsID="9fba45822a34e557d70c1e8d39cd3b74" ns2:_="" ns3:_="">
     <xsd:import namespace="f336f4fe-8719-4ea2-b5d6-29b3a580aeb4"/>
@@ -7447,42 +7533,29 @@
 </ct:contentTypeSchema>
 </file>
 
-<file path=customXml/item3.xml><?xml version="1.0" encoding="utf-8"?>
-<?mso-contentType ?>
-<FormTemplates xmlns="http://schemas.microsoft.com/sharepoint/v3/contenttype/forms">
-  <Display>DocumentLibraryForm</Display>
-  <Edit>DocumentLibraryForm</Edit>
-  <New>DocumentLibraryForm</New>
-</FormTemplates>
-</file>
-
 <file path=customXml/item4.xml><?xml version="1.0" encoding="utf-8"?>
-<p:properties xmlns:p="http://schemas.microsoft.com/office/2006/metadata/properties" xmlns:xsi="http://www.w3.org/2001/XMLSchema-instance" xmlns:pc="http://schemas.microsoft.com/office/infopath/2007/PartnerControls">
-  <documentManagement>
-    <Stage xmlns="f336f4fe-8719-4ea2-b5d6-29b3a580aeb4">Draft</Stage>
-    <Next_x0020_Stage xmlns="f336f4fe-8719-4ea2-b5d6-29b3a580aeb4" xsi:nil="true"/>
-    <Admin_x0020_Action xmlns="f336f4fe-8719-4ea2-b5d6-29b3a580aeb4" xsi:nil="true"/>
-    <Template_x0020_Category xmlns="f336f4fe-8719-4ea2-b5d6-29b3a580aeb4">Acknowledgement - ACK</Template_x0020_Category>
-    <Action xmlns="f336f4fe-8719-4ea2-b5d6-29b3a580aeb4" xsi:nil="true"/>
-    <Purpose1 xmlns="f336f4fe-8719-4ea2-b5d6-29b3a580aeb4">Acknowledgement of service</Purpose1>
-    <Template_x0020_Language xmlns="f336f4fe-8719-4ea2-b5d6-29b3a580aeb4">English - ENG</Template_x0020_Language>
-    <Rename xmlns="f336f4fe-8719-4ea2-b5d6-29b3a580aeb4">true</Rename>
-    <Tornado_x0020_Filename xmlns="f336f4fe-8719-4ea2-b5d6-29b3a580aeb4" xsi:nil="true"/>
-    <Approval_x0020_Request_x0020_Comment xmlns="f336f4fe-8719-4ea2-b5d6-29b3a580aeb4" xsi:nil="true"/>
-    <Publication_x0020_Date xmlns="f336f4fe-8719-4ea2-b5d6-29b3a580aeb4">2020-12-15T00:00:00+00:00</Publication_x0020_Date>
-  </documentManagement>
-</p:properties>
+<b:Sources xmlns:b="http://schemas.openxmlformats.org/officeDocument/2006/bibliography" xmlns="http://schemas.openxmlformats.org/officeDocument/2006/bibliography" SelectedStyle="\APASixthEditionOfficeOnline.xsl" StyleName="APA" Version="6"/>
 </file>
 
 <file path=customXml/itemProps1.xml><?xml version="1.0" encoding="utf-8"?>
-<ds:datastoreItem xmlns:ds="http://schemas.openxmlformats.org/officeDocument/2006/customXml" ds:itemID="{9068458F-99DA-9249-9956-483525D243EE}">
+<ds:datastoreItem xmlns:ds="http://schemas.openxmlformats.org/officeDocument/2006/customXml" ds:itemID="{DAFBCF0F-E19D-416C-B278-714A02146667}">
   <ds:schemaRefs>
-    <ds:schemaRef ds:uri="http://schemas.openxmlformats.org/officeDocument/2006/bibliography"/>
+    <ds:schemaRef ds:uri="http://schemas.microsoft.com/office/2006/metadata/properties"/>
+    <ds:schemaRef ds:uri="http://schemas.microsoft.com/office/infopath/2007/PartnerControls"/>
+    <ds:schemaRef ds:uri="f336f4fe-8719-4ea2-b5d6-29b3a580aeb4"/>
   </ds:schemaRefs>
 </ds:datastoreItem>
 </file>
 
 <file path=customXml/itemProps2.xml><?xml version="1.0" encoding="utf-8"?>
+<ds:datastoreItem xmlns:ds="http://schemas.openxmlformats.org/officeDocument/2006/customXml" ds:itemID="{8B018532-72F1-4079-A3F8-6E11F3CA40FE}">
+  <ds:schemaRefs>
+    <ds:schemaRef ds:uri="http://schemas.microsoft.com/sharepoint/v3/contenttype/forms"/>
+  </ds:schemaRefs>
+</ds:datastoreItem>
+</file>
+
+<file path=customXml/itemProps3.xml><?xml version="1.0" encoding="utf-8"?>
 <ds:datastoreItem xmlns:ds="http://schemas.openxmlformats.org/officeDocument/2006/customXml" ds:itemID="{321F8E32-F95E-488A-ABE0-57A2CF38154F}">
   <ds:schemaRefs>
     <ds:schemaRef ds:uri="http://schemas.microsoft.com/office/2006/metadata/contentType"/>
@@ -7501,20 +7574,10 @@
 </ds:datastoreItem>
 </file>
 
-<file path=customXml/itemProps3.xml><?xml version="1.0" encoding="utf-8"?>
-<ds:datastoreItem xmlns:ds="http://schemas.openxmlformats.org/officeDocument/2006/customXml" ds:itemID="{8B018532-72F1-4079-A3F8-6E11F3CA40FE}">
+<file path=customXml/itemProps4.xml><?xml version="1.0" encoding="utf-8"?>
+<ds:datastoreItem xmlns:ds="http://schemas.openxmlformats.org/officeDocument/2006/customXml" ds:itemID="{9068458F-99DA-9249-9956-483525D243EE}">
   <ds:schemaRefs>
-    <ds:schemaRef ds:uri="http://schemas.microsoft.com/sharepoint/v3/contenttype/forms"/>
-  </ds:schemaRefs>
-</ds:datastoreItem>
-</file>
-
-<file path=customXml/itemProps4.xml><?xml version="1.0" encoding="utf-8"?>
-<ds:datastoreItem xmlns:ds="http://schemas.openxmlformats.org/officeDocument/2006/customXml" ds:itemID="{DAFBCF0F-E19D-416C-B278-714A02146667}">
-  <ds:schemaRefs>
-    <ds:schemaRef ds:uri="http://schemas.microsoft.com/office/2006/metadata/properties"/>
-    <ds:schemaRef ds:uri="http://schemas.microsoft.com/office/infopath/2007/PartnerControls"/>
-    <ds:schemaRef ds:uri="f336f4fe-8719-4ea2-b5d6-29b3a580aeb4"/>
+    <ds:schemaRef ds:uri="http://schemas.openxmlformats.org/officeDocument/2006/bibliography"/>
   </ds:schemaRefs>
 </ds:datastoreItem>
 </file>
</xml_diff>

<commit_message>
updated notification event, cade data builder  and docmosis template
</commit_message>
<xml_diff>
--- a/docker/docmosis/templates/CV-UNS-ACK-ENG-00653.docx
+++ b/docker/docmosis/templates/CV-UNS-ACK-ENG-00653.docx
@@ -108,7 +108,7 @@
                           </pic:cNvPicPr>
                         </pic:nvPicPr>
                         <pic:blipFill>
-                          <a:blip r:embed="rId8">
+                          <a:blip r:embed="rId11">
                             <a:extLst>
                               <a:ext uri="{28A0092B-C50C-407E-A947-70E740481C1C}">
                                 <a14:useLocalDpi xmlns:a14="http://schemas.microsoft.com/office/drawing/2010/main" val="0"/>
@@ -192,7 +192,16 @@
                 <w:sz w:val="44"/>
                 <w:szCs w:val="44"/>
               </w:rPr>
-              <w:t xml:space="preserve"> of service</w:t>
+              <w:t xml:space="preserve"> of </w:t>
+            </w:r>
+            <w:r>
+              <w:rPr>
+                <w:rFonts w:asciiTheme="minorHAnsi" w:hAnsiTheme="minorHAnsi" w:cstheme="minorHAnsi"/>
+                <w:color w:val="0A0A0A"/>
+                <w:sz w:val="44"/>
+                <w:szCs w:val="44"/>
+              </w:rPr>
+              <w:t>claim</w:t>
             </w:r>
           </w:p>
           <w:p>
@@ -333,7 +342,7 @@
                           </pic:cNvPicPr>
                         </pic:nvPicPr>
                         <pic:blipFill>
-                          <a:blip r:embed="rId9">
+                          <a:blip r:embed="rId12">
                             <a:extLst>
                               <a:ext uri="{28A0092B-C50C-407E-A947-70E740481C1C}">
                                 <a14:useLocalDpi xmlns:a14="http://schemas.microsoft.com/office/drawing/2010/main" val="0"/>
@@ -569,9 +578,20 @@
                 <w:sz w:val="24"/>
                 <w:szCs w:val="24"/>
               </w:rPr>
-              <w:t>&lt;&lt;{</w:t>
+              <w:t>&lt;</w:t>
+            </w:r>
+            <w:proofErr w:type="gramStart"/>
+            <w:r>
+              <w:rPr>
+                <w:rFonts w:ascii="GDSTransportWebsite" w:eastAsia="Times New Roman" w:hAnsi="GDSTransportWebsite" w:cs="Times New Roman"/>
+                <w:color w:val="60686D"/>
+                <w:sz w:val="24"/>
+                <w:szCs w:val="24"/>
+              </w:rPr>
+              <w:t>&lt;{</w:t>
             </w:r>
             <w:proofErr w:type="spellStart"/>
+            <w:proofErr w:type="gramEnd"/>
             <w:r>
               <w:rPr>
                 <w:rFonts w:ascii="GDSTransportWebsite" w:eastAsia="Times New Roman" w:hAnsi="GDSTransportWebsite" w:cs="Times New Roman"/>
@@ -819,7 +839,15 @@
                 <w:rFonts w:asciiTheme="minorHAnsi" w:hAnsiTheme="minorHAnsi" w:cstheme="minorHAnsi"/>
                 <w:color w:val="0A0A0A"/>
               </w:rPr>
-              <w:t>&lt;&lt;</w:t>
+              <w:t>&lt;</w:t>
+            </w:r>
+            <w:proofErr w:type="gramStart"/>
+            <w:r>
+              <w:rPr>
+                <w:rFonts w:asciiTheme="minorHAnsi" w:hAnsiTheme="minorHAnsi" w:cstheme="minorHAnsi"/>
+                <w:color w:val="0A0A0A"/>
+              </w:rPr>
+              <w:t>&lt;</w:t>
             </w:r>
             <w:r>
               <w:rPr>
@@ -829,6 +857,7 @@
               <w:t>{</w:t>
             </w:r>
             <w:proofErr w:type="spellStart"/>
+            <w:proofErr w:type="gramEnd"/>
             <w:r>
               <w:rPr>
                 <w:rFonts w:asciiTheme="minorHAnsi" w:hAnsiTheme="minorHAnsi" w:cstheme="minorHAnsi"/>
@@ -1356,6 +1385,7 @@
               </w:rPr>
               <w:t>&lt;&lt;cs_{</w:t>
             </w:r>
+            <w:proofErr w:type="gramStart"/>
             <w:r>
               <w:rPr>
                 <w:rFonts w:ascii="GDSTransportWebsite" w:hAnsi="GDSTransportWebsite"/>
@@ -1377,6 +1407,7 @@
               </w:rPr>
               <w:t>.AddressLine</w:t>
             </w:r>
+            <w:proofErr w:type="gramEnd"/>
             <w:r>
               <w:rPr>
                 <w:rFonts w:ascii="GDSTransportWebsite" w:hAnsi="GDSTransportWebsite"/>
@@ -1471,6 +1502,7 @@
               </w:rPr>
               <w:t>&lt;&lt;</w:t>
             </w:r>
+            <w:proofErr w:type="gramStart"/>
             <w:r>
               <w:rPr>
                 <w:rFonts w:ascii="GDSTransportWebsite" w:hAnsi="GDSTransportWebsite"/>
@@ -1483,7 +1515,15 @@
                 <w:rFonts w:ascii="GDSTransportWebsite" w:hAnsi="GDSTransportWebsite"/>
                 <w:color w:val="0A0A0A"/>
               </w:rPr>
-              <w:t>ddress.AddressLine2&gt;&gt;&lt;&lt;es_&gt;&gt;&lt;&lt;cs_{</w:t>
+              <w:t>ddress.AddressLine</w:t>
+            </w:r>
+            <w:proofErr w:type="gramEnd"/>
+            <w:r>
+              <w:rPr>
+                <w:rFonts w:ascii="GDSTransportWebsite" w:hAnsi="GDSTransportWebsite"/>
+                <w:color w:val="0A0A0A"/>
+              </w:rPr>
+              <w:t>2&gt;&gt;&lt;&lt;es_&gt;&gt;&lt;&lt;cs_{</w:t>
             </w:r>
             <w:r>
               <w:rPr>
@@ -1529,6 +1569,7 @@
               </w:rPr>
               <w:t>&lt;&lt;</w:t>
             </w:r>
+            <w:proofErr w:type="gramStart"/>
             <w:r>
               <w:rPr>
                 <w:rFonts w:ascii="GDSTransportWebsite" w:hAnsi="GDSTransportWebsite"/>
@@ -1541,7 +1582,15 @@
                 <w:rFonts w:ascii="GDSTransportWebsite" w:hAnsi="GDSTransportWebsite"/>
                 <w:color w:val="0A0A0A"/>
               </w:rPr>
-              <w:t>ddress.AddressLine3&gt;&gt;&lt;&lt;es_&gt;&gt;&lt;&lt;cs_{</w:t>
+              <w:t>ddress.AddressLine</w:t>
+            </w:r>
+            <w:proofErr w:type="gramEnd"/>
+            <w:r>
+              <w:rPr>
+                <w:rFonts w:ascii="GDSTransportWebsite" w:hAnsi="GDSTransportWebsite"/>
+                <w:color w:val="0A0A0A"/>
+              </w:rPr>
+              <w:t>3&gt;&gt;&lt;&lt;es_&gt;&gt;&lt;&lt;cs_{</w:t>
             </w:r>
             <w:r>
               <w:rPr>
@@ -1589,6 +1638,7 @@
               <w:t>&lt;&lt;</w:t>
             </w:r>
             <w:proofErr w:type="spellStart"/>
+            <w:proofErr w:type="gramStart"/>
             <w:r>
               <w:rPr>
                 <w:rFonts w:ascii="GDSTransportWebsite" w:hAnsi="GDSTransportWebsite"/>
@@ -1604,6 +1654,7 @@
               <w:t>ddress.PostTown</w:t>
             </w:r>
             <w:proofErr w:type="spellEnd"/>
+            <w:proofErr w:type="gramEnd"/>
             <w:r>
               <w:rPr>
                 <w:rFonts w:ascii="GDSTransportWebsite" w:hAnsi="GDSTransportWebsite"/>
@@ -1627,6 +1678,7 @@
               </w:rPr>
               <w:t>&lt;&lt;</w:t>
             </w:r>
+            <w:proofErr w:type="gramStart"/>
             <w:r>
               <w:rPr>
                 <w:rFonts w:ascii="GDSTransportWebsite" w:hAnsi="GDSTransportWebsite"/>
@@ -1639,7 +1691,15 @@
                 <w:rFonts w:ascii="GDSTransportWebsite" w:hAnsi="GDSTransportWebsite"/>
                 <w:color w:val="0A0A0A"/>
               </w:rPr>
-              <w:t>ddress.PostCode&gt;&gt;&lt;&lt;cs_{</w:t>
+              <w:t>ddress.PostCode</w:t>
+            </w:r>
+            <w:proofErr w:type="gramEnd"/>
+            <w:r>
+              <w:rPr>
+                <w:rFonts w:ascii="GDSTransportWebsite" w:hAnsi="GDSTransportWebsite"/>
+                <w:color w:val="0A0A0A"/>
+              </w:rPr>
+              <w:t>&gt;&gt;&lt;&lt;cs_{</w:t>
             </w:r>
             <w:r>
               <w:rPr>
@@ -1686,6 +1746,7 @@
               <w:t>&lt;&lt;</w:t>
             </w:r>
             <w:proofErr w:type="spellStart"/>
+            <w:proofErr w:type="gramStart"/>
             <w:r>
               <w:rPr>
                 <w:rFonts w:ascii="GDSTransportWebsite" w:hAnsi="GDSTransportWebsite"/>
@@ -1701,6 +1762,7 @@
               <w:t>ddress.Country</w:t>
             </w:r>
             <w:proofErr w:type="spellEnd"/>
+            <w:proofErr w:type="gramEnd"/>
             <w:r>
               <w:rPr>
                 <w:rFonts w:ascii="GDSTransportWebsite" w:hAnsi="GDSTransportWebsite"/>
@@ -1722,7 +1784,7 @@
       </w:pPr>
     </w:p>
     <w:sectPr>
-      <w:footerReference w:type="default" r:id="rId10"/>
+      <w:footerReference w:type="default" r:id="rId13"/>
       <w:pgSz w:w="12240" w:h="15840"/>
       <w:pgMar w:top="1134" w:right="1134" w:bottom="1134" w:left="1134" w:header="720" w:footer="720" w:gutter="0"/>
       <w:cols w:space="720"/>
@@ -6353,10 +6415,6 @@
 </file>
 
 <file path=customXml/item1.xml><?xml version="1.0" encoding="utf-8"?>
-<b:Sources xmlns:b="http://schemas.openxmlformats.org/officeDocument/2006/bibliography" xmlns="http://schemas.openxmlformats.org/officeDocument/2006/bibliography" SelectedStyle="\APASixthEditionOfficeOnline.xsl" StyleName="APA" Version="6"/>
-</file>
-
-<file path=customXml/item2.xml><?xml version="1.0" encoding="utf-8"?>
 <ct:contentTypeSchema xmlns:ct="http://schemas.microsoft.com/office/2006/metadata/contentType" xmlns:ma="http://schemas.microsoft.com/office/2006/metadata/properties/metaAttributes" ct:_="" ma:_="" ma:contentTypeName="_CtTemplate" ma:contentTypeID="0x01010064A5FDCCFB03F540B94405305D7DE14F00A4F8B82F7CEF57469A8FE5CEAB7A0EE0" ma:contentTypeVersion="52" ma:contentTypeDescription="Part of Template Management with Site Columns representing custom attributes." ma:contentTypeScope="" ma:versionID="c2286c6217564930720849237c12976e">
   <xsd:schema xmlns:xsd="http://www.w3.org/2001/XMLSchema" xmlns:xs="http://www.w3.org/2001/XMLSchema" xmlns:p="http://schemas.microsoft.com/office/2006/metadata/properties" xmlns:ns2="f336f4fe-8719-4ea2-b5d6-29b3a580aeb4" xmlns:ns3="b57b892a-dd61-4bba-b372-a8d93da2c7e6" targetNamespace="http://schemas.microsoft.com/office/2006/metadata/properties" ma:root="true" ma:fieldsID="9fba45822a34e557d70c1e8d39cd3b74" ns2:_="" ns3:_="">
     <xsd:import namespace="f336f4fe-8719-4ea2-b5d6-29b3a580aeb4"/>
@@ -6671,16 +6729,11 @@
 </ct:contentTypeSchema>
 </file>
 
-<file path=customXml/item3.xml><?xml version="1.0" encoding="utf-8"?>
-<?mso-contentType ?>
-<FormTemplates xmlns="http://schemas.microsoft.com/sharepoint/v3/contenttype/forms">
-  <Display>DocumentLibraryForm</Display>
-  <Edit>DocumentLibraryForm</Edit>
-  <New>DocumentLibraryForm</New>
-</FormTemplates>
+<file path=customXml/item2.xml><?xml version="1.0" encoding="utf-8"?>
+<b:Sources xmlns:b="http://schemas.openxmlformats.org/officeDocument/2006/bibliography" xmlns="http://schemas.openxmlformats.org/officeDocument/2006/bibliography" SelectedStyle="\APASixthEditionOfficeOnline.xsl" StyleName="APA" Version="6"/>
 </file>
 
-<file path=customXml/item4.xml><?xml version="1.0" encoding="utf-8"?>
+<file path=customXml/item3.xml><?xml version="1.0" encoding="utf-8"?>
 <p:properties xmlns:p="http://schemas.microsoft.com/office/2006/metadata/properties" xmlns:xsi="http://www.w3.org/2001/XMLSchema-instance" xmlns:pc="http://schemas.microsoft.com/office/infopath/2007/PartnerControls">
   <documentManagement>
     <Stage xmlns="f336f4fe-8719-4ea2-b5d6-29b3a580aeb4">Draft</Stage>
@@ -6698,7 +6751,35 @@
 </p:properties>
 </file>
 
+<file path=customXml/item4.xml><?xml version="1.0" encoding="utf-8"?>
+<?mso-contentType ?>
+<FormTemplates xmlns="http://schemas.microsoft.com/sharepoint/v3/contenttype/forms">
+  <Display>DocumentLibraryForm</Display>
+  <Edit>DocumentLibraryForm</Edit>
+  <New>DocumentLibraryForm</New>
+</FormTemplates>
+</file>
+
 <file path=customXml/itemProps1.xml><?xml version="1.0" encoding="utf-8"?>
+<ds:datastoreItem xmlns:ds="http://schemas.openxmlformats.org/officeDocument/2006/customXml" ds:itemID="{321F8E32-F95E-488A-ABE0-57A2CF38154F}">
+  <ds:schemaRefs>
+    <ds:schemaRef ds:uri="http://schemas.microsoft.com/office/2006/metadata/contentType"/>
+    <ds:schemaRef ds:uri="http://schemas.microsoft.com/office/2006/metadata/properties/metaAttributes"/>
+    <ds:schemaRef ds:uri="http://www.w3.org/2001/XMLSchema"/>
+    <ds:schemaRef ds:uri="http://schemas.microsoft.com/office/2006/metadata/properties"/>
+    <ds:schemaRef ds:uri="f336f4fe-8719-4ea2-b5d6-29b3a580aeb4"/>
+    <ds:schemaRef ds:uri="b57b892a-dd61-4bba-b372-a8d93da2c7e6"/>
+    <ds:schemaRef ds:uri="http://schemas.microsoft.com/office/2006/documentManagement/types"/>
+    <ds:schemaRef ds:uri="http://schemas.microsoft.com/office/infopath/2007/PartnerControls"/>
+    <ds:schemaRef ds:uri="http://schemas.openxmlformats.org/package/2006/metadata/core-properties"/>
+    <ds:schemaRef ds:uri="http://purl.org/dc/elements/1.1/"/>
+    <ds:schemaRef ds:uri="http://purl.org/dc/terms/"/>
+    <ds:schemaRef ds:uri="http://schemas.microsoft.com/internal/obd"/>
+  </ds:schemaRefs>
+</ds:datastoreItem>
+</file>
+
+<file path=customXml/itemProps2.xml><?xml version="1.0" encoding="utf-8"?>
 <ds:datastoreItem xmlns:ds="http://schemas.openxmlformats.org/officeDocument/2006/customXml" ds:itemID="{9068458F-99DA-9249-9956-483525D243EE}">
   <ds:schemaRefs>
     <ds:schemaRef ds:uri="http://schemas.openxmlformats.org/officeDocument/2006/bibliography"/>
@@ -6706,14 +6787,20 @@
 </ds:datastoreItem>
 </file>
 
-<file path=customXml/itemProps2.xml><?xml version="1.0" encoding="utf-8"?>
-<ds:datastoreItem xmlns:ds="http://schemas.openxmlformats.org/officeDocument/2006/customXml" ds:itemID="{321F8E32-F95E-488A-ABE0-57A2CF38154F}"/>
-</file>
-
 <file path=customXml/itemProps3.xml><?xml version="1.0" encoding="utf-8"?>
-<ds:datastoreItem xmlns:ds="http://schemas.openxmlformats.org/officeDocument/2006/customXml" ds:itemID="{8B018532-72F1-4079-A3F8-6E11F3CA40FE}"/>
+<ds:datastoreItem xmlns:ds="http://schemas.openxmlformats.org/officeDocument/2006/customXml" ds:itemID="{DAFBCF0F-E19D-416C-B278-714A02146667}">
+  <ds:schemaRefs>
+    <ds:schemaRef ds:uri="http://schemas.microsoft.com/office/2006/metadata/properties"/>
+    <ds:schemaRef ds:uri="http://schemas.microsoft.com/office/infopath/2007/PartnerControls"/>
+    <ds:schemaRef ds:uri="f336f4fe-8719-4ea2-b5d6-29b3a580aeb4"/>
+  </ds:schemaRefs>
+</ds:datastoreItem>
 </file>
 
 <file path=customXml/itemProps4.xml><?xml version="1.0" encoding="utf-8"?>
-<ds:datastoreItem xmlns:ds="http://schemas.openxmlformats.org/officeDocument/2006/customXml" ds:itemID="{DAFBCF0F-E19D-416C-B278-714A02146667}"/>
+<ds:datastoreItem xmlns:ds="http://schemas.openxmlformats.org/officeDocument/2006/customXml" ds:itemID="{8B018532-72F1-4079-A3F8-6E11F3CA40FE}">
+  <ds:schemaRefs>
+    <ds:schemaRef ds:uri="http://schemas.microsoft.com/sharepoint/v3/contenttype/forms"/>
+  </ds:schemaRefs>
+</ds:datastoreItem>
 </file>
</xml_diff>

<commit_message>
Resolve allignment of case name in documents (cmc-1217)
</commit_message>
<xml_diff>
--- a/docker/docmosis/templates/CV-UNS-ACK-ENG-00653.docx
+++ b/docker/docmosis/templates/CV-UNS-ACK-ENG-00653.docx
@@ -108,7 +108,7 @@
                           </pic:cNvPicPr>
                         </pic:nvPicPr>
                         <pic:blipFill>
-                          <a:blip r:embed="rId8">
+                          <a:blip r:embed="rId11">
                             <a:extLst>
                               <a:ext uri="{28A0092B-C50C-407E-A947-70E740481C1C}">
                                 <a14:useLocalDpi xmlns:a14="http://schemas.microsoft.com/office/drawing/2010/main" val="0"/>
@@ -197,47 +197,6 @@
           </w:p>
           <w:p>
             <w:pPr>
-              <w:pStyle w:val="NormalWeb"/>
-              <w:spacing w:before="40" w:beforeAutospacing="0" w:after="40" w:afterAutospacing="0"/>
-              <w:rPr>
-                <w:rFonts w:asciiTheme="minorHAnsi" w:hAnsiTheme="minorHAnsi" w:cstheme="minorHAnsi"/>
-                <w:color w:val="0A0A0A"/>
-                <w:sz w:val="28"/>
-                <w:szCs w:val="28"/>
-              </w:rPr>
-            </w:pPr>
-            <w:r>
-              <w:rPr>
-                <w:rFonts w:asciiTheme="minorHAnsi" w:hAnsiTheme="minorHAnsi" w:cstheme="minorHAnsi"/>
-                <w:color w:val="0A0A0A"/>
-                <w:sz w:val="28"/>
-                <w:szCs w:val="28"/>
-              </w:rPr>
-              <w:t>&lt;&lt;</w:t>
-            </w:r>
-            <w:proofErr w:type="spellStart"/>
-            <w:r>
-              <w:rPr>
-                <w:rFonts w:asciiTheme="minorHAnsi" w:hAnsiTheme="minorHAnsi" w:cstheme="minorHAnsi"/>
-                <w:color w:val="0A0A0A"/>
-                <w:sz w:val="28"/>
-                <w:szCs w:val="28"/>
-              </w:rPr>
-              <w:t>caseName</w:t>
-            </w:r>
-            <w:proofErr w:type="spellEnd"/>
-            <w:r>
-              <w:rPr>
-                <w:rFonts w:asciiTheme="minorHAnsi" w:hAnsiTheme="minorHAnsi" w:cstheme="minorHAnsi"/>
-                <w:color w:val="0A0A0A"/>
-                <w:sz w:val="28"/>
-                <w:szCs w:val="28"/>
-              </w:rPr>
-              <w:t>&gt;&gt;</w:t>
-            </w:r>
-          </w:p>
-          <w:p>
-            <w:pPr>
               <w:jc w:val="both"/>
               <w:rPr>
                 <w:rFonts w:asciiTheme="minorHAnsi" w:hAnsiTheme="minorHAnsi" w:cstheme="minorHAnsi"/>
@@ -333,7 +292,7 @@
                           </pic:cNvPicPr>
                         </pic:nvPicPr>
                         <pic:blipFill>
-                          <a:blip r:embed="rId9">
+                          <a:blip r:embed="rId12">
                             <a:extLst>
                               <a:ext uri="{28A0092B-C50C-407E-A947-70E740481C1C}">
                                 <a14:useLocalDpi xmlns:a14="http://schemas.microsoft.com/office/drawing/2010/main" val="0"/>
@@ -390,6 +349,78 @@
         </w:tc>
         <w:tc>
           <w:tcPr>
+            <w:tcW w:w="7764" w:type="dxa"/>
+            <w:gridSpan w:val="3"/>
+            <w:vAlign w:val="bottom"/>
+          </w:tcPr>
+          <w:p>
+            <w:pPr>
+              <w:jc w:val="both"/>
+              <w:rPr>
+                <w:rFonts w:asciiTheme="minorHAnsi" w:hAnsiTheme="minorHAnsi" w:cstheme="minorHAnsi"/>
+                <w:color w:val="0A0A0A"/>
+                <w:sz w:val="28"/>
+                <w:szCs w:val="28"/>
+              </w:rPr>
+            </w:pPr>
+            <w:r>
+              <w:rPr>
+                <w:rFonts w:asciiTheme="minorHAnsi" w:hAnsiTheme="minorHAnsi" w:cstheme="minorHAnsi"/>
+                <w:color w:val="60686D"/>
+                <w:sz w:val="28"/>
+                <w:szCs w:val="28"/>
+              </w:rPr>
+              <w:t xml:space="preserve">Case name: </w:t>
+            </w:r>
+            <w:r>
+              <w:rPr>
+                <w:rFonts w:asciiTheme="minorHAnsi" w:hAnsiTheme="minorHAnsi" w:cstheme="minorHAnsi"/>
+                <w:color w:val="60686D"/>
+                <w:sz w:val="28"/>
+                <w:szCs w:val="28"/>
+              </w:rPr>
+              <w:t>&lt;&lt;</w:t>
+            </w:r>
+            <w:proofErr w:type="spellStart"/>
+            <w:r>
+              <w:rPr>
+                <w:rFonts w:asciiTheme="minorHAnsi" w:hAnsiTheme="minorHAnsi" w:cstheme="minorHAnsi"/>
+                <w:color w:val="60686D"/>
+                <w:sz w:val="28"/>
+                <w:szCs w:val="28"/>
+              </w:rPr>
+              <w:t>caseName</w:t>
+            </w:r>
+            <w:proofErr w:type="spellEnd"/>
+            <w:r>
+              <w:rPr>
+                <w:rFonts w:asciiTheme="minorHAnsi" w:hAnsiTheme="minorHAnsi" w:cstheme="minorHAnsi"/>
+                <w:color w:val="60686D"/>
+                <w:sz w:val="28"/>
+                <w:szCs w:val="28"/>
+              </w:rPr>
+              <w:t>&gt;&gt;</w:t>
+            </w:r>
+          </w:p>
+        </w:tc>
+      </w:tr>
+      <w:tr>
+        <w:tc>
+          <w:tcPr>
+            <w:tcW w:w="1980" w:type="dxa"/>
+            <w:vMerge/>
+            <w:vAlign w:val="bottom"/>
+          </w:tcPr>
+          <w:p>
+            <w:pPr>
+              <w:rPr>
+                <w:rFonts w:asciiTheme="minorHAnsi" w:hAnsiTheme="minorHAnsi" w:cstheme="minorHAnsi"/>
+              </w:rPr>
+            </w:pPr>
+          </w:p>
+        </w:tc>
+        <w:tc>
+          <w:tcPr>
             <w:tcW w:w="2982" w:type="dxa"/>
             <w:vAlign w:val="bottom"/>
           </w:tcPr>
@@ -569,9 +600,20 @@
                 <w:sz w:val="24"/>
                 <w:szCs w:val="24"/>
               </w:rPr>
-              <w:t>&lt;&lt;{</w:t>
+              <w:t>&lt;</w:t>
+            </w:r>
+            <w:proofErr w:type="gramStart"/>
+            <w:r>
+              <w:rPr>
+                <w:rFonts w:ascii="GDSTransportWebsite" w:eastAsia="Times New Roman" w:hAnsi="GDSTransportWebsite" w:cs="Times New Roman"/>
+                <w:color w:val="60686D"/>
+                <w:sz w:val="24"/>
+                <w:szCs w:val="24"/>
+              </w:rPr>
+              <w:t>&lt;{</w:t>
             </w:r>
             <w:proofErr w:type="spellStart"/>
+            <w:proofErr w:type="gramEnd"/>
             <w:r>
               <w:rPr>
                 <w:rFonts w:ascii="GDSTransportWebsite" w:eastAsia="Times New Roman" w:hAnsi="GDSTransportWebsite" w:cs="Times New Roman"/>
@@ -819,7 +861,15 @@
                 <w:rFonts w:asciiTheme="minorHAnsi" w:hAnsiTheme="minorHAnsi" w:cstheme="minorHAnsi"/>
                 <w:color w:val="0A0A0A"/>
               </w:rPr>
-              <w:t>&lt;&lt;</w:t>
+              <w:t>&lt;</w:t>
+            </w:r>
+            <w:proofErr w:type="gramStart"/>
+            <w:r>
+              <w:rPr>
+                <w:rFonts w:asciiTheme="minorHAnsi" w:hAnsiTheme="minorHAnsi" w:cstheme="minorHAnsi"/>
+                <w:color w:val="0A0A0A"/>
+              </w:rPr>
+              <w:t>&lt;</w:t>
             </w:r>
             <w:r>
               <w:rPr>
@@ -829,6 +879,7 @@
               <w:t>{</w:t>
             </w:r>
             <w:proofErr w:type="spellStart"/>
+            <w:proofErr w:type="gramEnd"/>
             <w:r>
               <w:rPr>
                 <w:rFonts w:asciiTheme="minorHAnsi" w:hAnsiTheme="minorHAnsi" w:cstheme="minorHAnsi"/>
@@ -1356,6 +1407,7 @@
               </w:rPr>
               <w:t>&lt;&lt;cs_{</w:t>
             </w:r>
+            <w:proofErr w:type="gramStart"/>
             <w:r>
               <w:rPr>
                 <w:rFonts w:ascii="GDSTransportWebsite" w:hAnsi="GDSTransportWebsite"/>
@@ -1377,6 +1429,7 @@
               </w:rPr>
               <w:t>.AddressLine</w:t>
             </w:r>
+            <w:proofErr w:type="gramEnd"/>
             <w:r>
               <w:rPr>
                 <w:rFonts w:ascii="GDSTransportWebsite" w:hAnsi="GDSTransportWebsite"/>
@@ -1471,6 +1524,7 @@
               </w:rPr>
               <w:t>&lt;&lt;</w:t>
             </w:r>
+            <w:proofErr w:type="gramStart"/>
             <w:r>
               <w:rPr>
                 <w:rFonts w:ascii="GDSTransportWebsite" w:hAnsi="GDSTransportWebsite"/>
@@ -1483,7 +1537,15 @@
                 <w:rFonts w:ascii="GDSTransportWebsite" w:hAnsi="GDSTransportWebsite"/>
                 <w:color w:val="0A0A0A"/>
               </w:rPr>
-              <w:t>ddress.AddressLine2&gt;&gt;&lt;&lt;es_&gt;&gt;&lt;&lt;cs_{</w:t>
+              <w:t>ddress.AddressLine</w:t>
+            </w:r>
+            <w:proofErr w:type="gramEnd"/>
+            <w:r>
+              <w:rPr>
+                <w:rFonts w:ascii="GDSTransportWebsite" w:hAnsi="GDSTransportWebsite"/>
+                <w:color w:val="0A0A0A"/>
+              </w:rPr>
+              <w:t>2&gt;&gt;&lt;&lt;es_&gt;&gt;&lt;&lt;cs_{</w:t>
             </w:r>
             <w:r>
               <w:rPr>
@@ -1529,6 +1591,7 @@
               </w:rPr>
               <w:t>&lt;&lt;</w:t>
             </w:r>
+            <w:proofErr w:type="gramStart"/>
             <w:r>
               <w:rPr>
                 <w:rFonts w:ascii="GDSTransportWebsite" w:hAnsi="GDSTransportWebsite"/>
@@ -1541,7 +1604,15 @@
                 <w:rFonts w:ascii="GDSTransportWebsite" w:hAnsi="GDSTransportWebsite"/>
                 <w:color w:val="0A0A0A"/>
               </w:rPr>
-              <w:t>ddress.AddressLine3&gt;&gt;&lt;&lt;es_&gt;&gt;&lt;&lt;cs_{</w:t>
+              <w:t>ddress.AddressLine</w:t>
+            </w:r>
+            <w:proofErr w:type="gramEnd"/>
+            <w:r>
+              <w:rPr>
+                <w:rFonts w:ascii="GDSTransportWebsite" w:hAnsi="GDSTransportWebsite"/>
+                <w:color w:val="0A0A0A"/>
+              </w:rPr>
+              <w:t>3&gt;&gt;&lt;&lt;es_&gt;&gt;&lt;&lt;cs_{</w:t>
             </w:r>
             <w:r>
               <w:rPr>
@@ -1589,6 +1660,7 @@
               <w:t>&lt;&lt;</w:t>
             </w:r>
             <w:proofErr w:type="spellStart"/>
+            <w:proofErr w:type="gramStart"/>
             <w:r>
               <w:rPr>
                 <w:rFonts w:ascii="GDSTransportWebsite" w:hAnsi="GDSTransportWebsite"/>
@@ -1604,6 +1676,7 @@
               <w:t>ddress.PostTown</w:t>
             </w:r>
             <w:proofErr w:type="spellEnd"/>
+            <w:proofErr w:type="gramEnd"/>
             <w:r>
               <w:rPr>
                 <w:rFonts w:ascii="GDSTransportWebsite" w:hAnsi="GDSTransportWebsite"/>
@@ -1627,6 +1700,7 @@
               </w:rPr>
               <w:t>&lt;&lt;</w:t>
             </w:r>
+            <w:proofErr w:type="gramStart"/>
             <w:r>
               <w:rPr>
                 <w:rFonts w:ascii="GDSTransportWebsite" w:hAnsi="GDSTransportWebsite"/>
@@ -1639,7 +1713,15 @@
                 <w:rFonts w:ascii="GDSTransportWebsite" w:hAnsi="GDSTransportWebsite"/>
                 <w:color w:val="0A0A0A"/>
               </w:rPr>
-              <w:t>ddress.PostCode&gt;&gt;&lt;&lt;cs_{</w:t>
+              <w:t>ddress.PostCode</w:t>
+            </w:r>
+            <w:proofErr w:type="gramEnd"/>
+            <w:r>
+              <w:rPr>
+                <w:rFonts w:ascii="GDSTransportWebsite" w:hAnsi="GDSTransportWebsite"/>
+                <w:color w:val="0A0A0A"/>
+              </w:rPr>
+              <w:t>&gt;&gt;&lt;&lt;cs_{</w:t>
             </w:r>
             <w:r>
               <w:rPr>
@@ -1686,6 +1768,7 @@
               <w:t>&lt;&lt;</w:t>
             </w:r>
             <w:proofErr w:type="spellStart"/>
+            <w:proofErr w:type="gramStart"/>
             <w:r>
               <w:rPr>
                 <w:rFonts w:ascii="GDSTransportWebsite" w:hAnsi="GDSTransportWebsite"/>
@@ -1701,6 +1784,7 @@
               <w:t>ddress.Country</w:t>
             </w:r>
             <w:proofErr w:type="spellEnd"/>
+            <w:proofErr w:type="gramEnd"/>
             <w:r>
               <w:rPr>
                 <w:rFonts w:ascii="GDSTransportWebsite" w:hAnsi="GDSTransportWebsite"/>
@@ -1722,7 +1806,7 @@
       </w:pPr>
     </w:p>
     <w:sectPr>
-      <w:footerReference w:type="default" r:id="rId10"/>
+      <w:footerReference w:type="default" r:id="rId13"/>
       <w:pgSz w:w="12240" w:h="15840"/>
       <w:pgMar w:top="1134" w:right="1134" w:bottom="1134" w:left="1134" w:header="720" w:footer="720" w:gutter="0"/>
       <w:cols w:space="720"/>
@@ -6353,10 +6437,37 @@
 </file>
 
 <file path=customXml/item1.xml><?xml version="1.0" encoding="utf-8"?>
+<?mso-contentType ?>
+<FormTemplates xmlns="http://schemas.microsoft.com/sharepoint/v3/contenttype/forms">
+  <Display>DocumentLibraryForm</Display>
+  <Edit>DocumentLibraryForm</Edit>
+  <New>DocumentLibraryForm</New>
+</FormTemplates>
+</file>
+
+<file path=customXml/item2.xml><?xml version="1.0" encoding="utf-8"?>
+<p:properties xmlns:p="http://schemas.microsoft.com/office/2006/metadata/properties" xmlns:xsi="http://www.w3.org/2001/XMLSchema-instance" xmlns:pc="http://schemas.microsoft.com/office/infopath/2007/PartnerControls">
+  <documentManagement>
+    <Stage xmlns="f336f4fe-8719-4ea2-b5d6-29b3a580aeb4">Draft</Stage>
+    <Next_x0020_Stage xmlns="f336f4fe-8719-4ea2-b5d6-29b3a580aeb4" xsi:nil="true"/>
+    <Admin_x0020_Action xmlns="f336f4fe-8719-4ea2-b5d6-29b3a580aeb4" xsi:nil="true"/>
+    <Template_x0020_Category xmlns="f336f4fe-8719-4ea2-b5d6-29b3a580aeb4">Acknowledgement - ACK</Template_x0020_Category>
+    <Action xmlns="f336f4fe-8719-4ea2-b5d6-29b3a580aeb4" xsi:nil="true"/>
+    <Purpose1 xmlns="f336f4fe-8719-4ea2-b5d6-29b3a580aeb4">Acknowledgement of service</Purpose1>
+    <Template_x0020_Language xmlns="f336f4fe-8719-4ea2-b5d6-29b3a580aeb4">English - ENG</Template_x0020_Language>
+    <Rename xmlns="f336f4fe-8719-4ea2-b5d6-29b3a580aeb4">true</Rename>
+    <Tornado_x0020_Filename xmlns="f336f4fe-8719-4ea2-b5d6-29b3a580aeb4" xsi:nil="true"/>
+    <Approval_x0020_Request_x0020_Comment xmlns="f336f4fe-8719-4ea2-b5d6-29b3a580aeb4" xsi:nil="true"/>
+    <Publication_x0020_Date xmlns="f336f4fe-8719-4ea2-b5d6-29b3a580aeb4">2020-12-15T00:00:00+00:00</Publication_x0020_Date>
+  </documentManagement>
+</p:properties>
+</file>
+
+<file path=customXml/item3.xml><?xml version="1.0" encoding="utf-8"?>
 <b:Sources xmlns:b="http://schemas.openxmlformats.org/officeDocument/2006/bibliography" xmlns="http://schemas.openxmlformats.org/officeDocument/2006/bibliography" SelectedStyle="\APASixthEditionOfficeOnline.xsl" StyleName="APA" Version="6"/>
 </file>
 
-<file path=customXml/item2.xml><?xml version="1.0" encoding="utf-8"?>
+<file path=customXml/item4.xml><?xml version="1.0" encoding="utf-8"?>
 <ct:contentTypeSchema xmlns:ct="http://schemas.microsoft.com/office/2006/metadata/contentType" xmlns:ma="http://schemas.microsoft.com/office/2006/metadata/properties/metaAttributes" ct:_="" ma:_="" ma:contentTypeName="_CtTemplate" ma:contentTypeID="0x01010064A5FDCCFB03F540B94405305D7DE14F00A4F8B82F7CEF57469A8FE5CEAB7A0EE0" ma:contentTypeVersion="52" ma:contentTypeDescription="Part of Template Management with Site Columns representing custom attributes." ma:contentTypeScope="" ma:versionID="c2286c6217564930720849237c12976e">
   <xsd:schema xmlns:xsd="http://www.w3.org/2001/XMLSchema" xmlns:xs="http://www.w3.org/2001/XMLSchema" xmlns:p="http://schemas.microsoft.com/office/2006/metadata/properties" xmlns:ns2="f336f4fe-8719-4ea2-b5d6-29b3a580aeb4" xmlns:ns3="b57b892a-dd61-4bba-b372-a8d93da2c7e6" targetNamespace="http://schemas.microsoft.com/office/2006/metadata/properties" ma:root="true" ma:fieldsID="9fba45822a34e557d70c1e8d39cd3b74" ns2:_="" ns3:_="">
     <xsd:import namespace="f336f4fe-8719-4ea2-b5d6-29b3a580aeb4"/>
@@ -6671,34 +6782,25 @@
 </ct:contentTypeSchema>
 </file>
 
-<file path=customXml/item3.xml><?xml version="1.0" encoding="utf-8"?>
-<?mso-contentType ?>
-<FormTemplates xmlns="http://schemas.microsoft.com/sharepoint/v3/contenttype/forms">
-  <Display>DocumentLibraryForm</Display>
-  <Edit>DocumentLibraryForm</Edit>
-  <New>DocumentLibraryForm</New>
-</FormTemplates>
+<file path=customXml/itemProps1.xml><?xml version="1.0" encoding="utf-8"?>
+<ds:datastoreItem xmlns:ds="http://schemas.openxmlformats.org/officeDocument/2006/customXml" ds:itemID="{8B018532-72F1-4079-A3F8-6E11F3CA40FE}">
+  <ds:schemaRefs>
+    <ds:schemaRef ds:uri="http://schemas.microsoft.com/sharepoint/v3/contenttype/forms"/>
+  </ds:schemaRefs>
+</ds:datastoreItem>
 </file>
 
-<file path=customXml/item4.xml><?xml version="1.0" encoding="utf-8"?>
-<p:properties xmlns:p="http://schemas.microsoft.com/office/2006/metadata/properties" xmlns:xsi="http://www.w3.org/2001/XMLSchema-instance" xmlns:pc="http://schemas.microsoft.com/office/infopath/2007/PartnerControls">
-  <documentManagement>
-    <Stage xmlns="f336f4fe-8719-4ea2-b5d6-29b3a580aeb4">Draft</Stage>
-    <Next_x0020_Stage xmlns="f336f4fe-8719-4ea2-b5d6-29b3a580aeb4" xsi:nil="true"/>
-    <Admin_x0020_Action xmlns="f336f4fe-8719-4ea2-b5d6-29b3a580aeb4" xsi:nil="true"/>
-    <Template_x0020_Category xmlns="f336f4fe-8719-4ea2-b5d6-29b3a580aeb4">Acknowledgement - ACK</Template_x0020_Category>
-    <Action xmlns="f336f4fe-8719-4ea2-b5d6-29b3a580aeb4" xsi:nil="true"/>
-    <Purpose1 xmlns="f336f4fe-8719-4ea2-b5d6-29b3a580aeb4">Acknowledgement of service</Purpose1>
-    <Template_x0020_Language xmlns="f336f4fe-8719-4ea2-b5d6-29b3a580aeb4">English - ENG</Template_x0020_Language>
-    <Rename xmlns="f336f4fe-8719-4ea2-b5d6-29b3a580aeb4">true</Rename>
-    <Tornado_x0020_Filename xmlns="f336f4fe-8719-4ea2-b5d6-29b3a580aeb4" xsi:nil="true"/>
-    <Approval_x0020_Request_x0020_Comment xmlns="f336f4fe-8719-4ea2-b5d6-29b3a580aeb4" xsi:nil="true"/>
-    <Publication_x0020_Date xmlns="f336f4fe-8719-4ea2-b5d6-29b3a580aeb4">2020-12-15T00:00:00+00:00</Publication_x0020_Date>
-  </documentManagement>
-</p:properties>
+<file path=customXml/itemProps2.xml><?xml version="1.0" encoding="utf-8"?>
+<ds:datastoreItem xmlns:ds="http://schemas.openxmlformats.org/officeDocument/2006/customXml" ds:itemID="{DAFBCF0F-E19D-416C-B278-714A02146667}">
+  <ds:schemaRefs>
+    <ds:schemaRef ds:uri="http://schemas.microsoft.com/office/2006/metadata/properties"/>
+    <ds:schemaRef ds:uri="http://schemas.microsoft.com/office/infopath/2007/PartnerControls"/>
+    <ds:schemaRef ds:uri="f336f4fe-8719-4ea2-b5d6-29b3a580aeb4"/>
+  </ds:schemaRefs>
+</ds:datastoreItem>
 </file>
 
-<file path=customXml/itemProps1.xml><?xml version="1.0" encoding="utf-8"?>
+<file path=customXml/itemProps3.xml><?xml version="1.0" encoding="utf-8"?>
 <ds:datastoreItem xmlns:ds="http://schemas.openxmlformats.org/officeDocument/2006/customXml" ds:itemID="{9068458F-99DA-9249-9956-483525D243EE}">
   <ds:schemaRefs>
     <ds:schemaRef ds:uri="http://schemas.openxmlformats.org/officeDocument/2006/bibliography"/>
@@ -6706,14 +6808,21 @@
 </ds:datastoreItem>
 </file>
 
-<file path=customXml/itemProps2.xml><?xml version="1.0" encoding="utf-8"?>
-<ds:datastoreItem xmlns:ds="http://schemas.openxmlformats.org/officeDocument/2006/customXml" ds:itemID="{321F8E32-F95E-488A-ABE0-57A2CF38154F}"/>
-</file>
-
-<file path=customXml/itemProps3.xml><?xml version="1.0" encoding="utf-8"?>
-<ds:datastoreItem xmlns:ds="http://schemas.openxmlformats.org/officeDocument/2006/customXml" ds:itemID="{8B018532-72F1-4079-A3F8-6E11F3CA40FE}"/>
-</file>
-
 <file path=customXml/itemProps4.xml><?xml version="1.0" encoding="utf-8"?>
-<ds:datastoreItem xmlns:ds="http://schemas.openxmlformats.org/officeDocument/2006/customXml" ds:itemID="{DAFBCF0F-E19D-416C-B278-714A02146667}"/>
+<ds:datastoreItem xmlns:ds="http://schemas.openxmlformats.org/officeDocument/2006/customXml" ds:itemID="{321F8E32-F95E-488A-ABE0-57A2CF38154F}">
+  <ds:schemaRefs>
+    <ds:schemaRef ds:uri="http://schemas.microsoft.com/office/2006/metadata/contentType"/>
+    <ds:schemaRef ds:uri="http://schemas.microsoft.com/office/2006/metadata/properties/metaAttributes"/>
+    <ds:schemaRef ds:uri="http://www.w3.org/2001/XMLSchema"/>
+    <ds:schemaRef ds:uri="http://schemas.microsoft.com/office/2006/metadata/properties"/>
+    <ds:schemaRef ds:uri="f336f4fe-8719-4ea2-b5d6-29b3a580aeb4"/>
+    <ds:schemaRef ds:uri="b57b892a-dd61-4bba-b372-a8d93da2c7e6"/>
+    <ds:schemaRef ds:uri="http://schemas.microsoft.com/office/2006/documentManagement/types"/>
+    <ds:schemaRef ds:uri="http://schemas.microsoft.com/office/infopath/2007/PartnerControls"/>
+    <ds:schemaRef ds:uri="http://schemas.openxmlformats.org/package/2006/metadata/core-properties"/>
+    <ds:schemaRef ds:uri="http://purl.org/dc/elements/1.1/"/>
+    <ds:schemaRef ds:uri="http://purl.org/dc/terms/"/>
+    <ds:schemaRef ds:uri="http://schemas.microsoft.com/internal/obd"/>
+  </ds:schemaRefs>
+</ds:datastoreItem>
 </file>
</xml_diff>

<commit_message>
Revert "feat: rename acknowledgement of service (CMC-1271) (#679)"
This reverts commit fcfae431099c7c9eb28c00c7f0b318f2626d329a.
</commit_message>
<xml_diff>
--- a/docker/docmosis/templates/CV-UNS-ACK-ENG-00653.docx
+++ b/docker/docmosis/templates/CV-UNS-ACK-ENG-00653.docx
@@ -192,16 +192,7 @@
                 <w:sz w:val="44"/>
                 <w:szCs w:val="44"/>
               </w:rPr>
-              <w:t xml:space="preserve"> of </w:t>
-            </w:r>
-            <w:r>
-              <w:rPr>
-                <w:rFonts w:asciiTheme="minorHAnsi" w:hAnsiTheme="minorHAnsi" w:cstheme="minorHAnsi"/>
-                <w:color w:val="0A0A0A"/>
-                <w:sz w:val="44"/>
-                <w:szCs w:val="44"/>
-              </w:rPr>
-              <w:t>claim</w:t>
+              <w:t xml:space="preserve"> of service</w:t>
             </w:r>
           </w:p>
           <w:p>
@@ -7201,15 +7192,6 @@
 </file>
 
 <file path=customXml/item1.xml><?xml version="1.0" encoding="utf-8"?>
-<?mso-contentType ?>
-<FormTemplates xmlns="http://schemas.microsoft.com/sharepoint/v3/contenttype/forms">
-  <Display>DocumentLibraryForm</Display>
-  <Edit>DocumentLibraryForm</Edit>
-  <New>DocumentLibraryForm</New>
-</FormTemplates>
-</file>
-
-<file path=customXml/item2.xml><?xml version="1.0" encoding="utf-8"?>
 <p:properties xmlns:p="http://schemas.microsoft.com/office/2006/metadata/properties" xmlns:xsi="http://www.w3.org/2001/XMLSchema-instance" xmlns:pc="http://schemas.microsoft.com/office/infopath/2007/PartnerControls">
   <documentManagement>
     <Stage xmlns="f336f4fe-8719-4ea2-b5d6-29b3a580aeb4">Draft</Stage>
@@ -7227,11 +7209,16 @@
 </p:properties>
 </file>
 
-<file path=customXml/item3.xml><?xml version="1.0" encoding="utf-8"?>
-<b:Sources xmlns:b="http://schemas.openxmlformats.org/officeDocument/2006/bibliography" xmlns="http://schemas.openxmlformats.org/officeDocument/2006/bibliography" SelectedStyle="\APASixthEditionOfficeOnline.xsl" StyleName="APA" Version="6"/>
+<file path=customXml/item2.xml><?xml version="1.0" encoding="utf-8"?>
+<?mso-contentType ?>
+<FormTemplates xmlns="http://schemas.microsoft.com/sharepoint/v3/contenttype/forms">
+  <Display>DocumentLibraryForm</Display>
+  <Edit>DocumentLibraryForm</Edit>
+  <New>DocumentLibraryForm</New>
+</FormTemplates>
 </file>
 
-<file path=customXml/item4.xml><?xml version="1.0" encoding="utf-8"?>
+<file path=customXml/item3.xml><?xml version="1.0" encoding="utf-8"?>
 <ct:contentTypeSchema xmlns:ct="http://schemas.microsoft.com/office/2006/metadata/contentType" xmlns:ma="http://schemas.microsoft.com/office/2006/metadata/properties/metaAttributes" ct:_="" ma:_="" ma:contentTypeName="_CtTemplate" ma:contentTypeID="0x01010064A5FDCCFB03F540B94405305D7DE14F00A4F8B82F7CEF57469A8FE5CEAB7A0EE0" ma:contentTypeVersion="52" ma:contentTypeDescription="Part of Template Management with Site Columns representing custom attributes." ma:contentTypeScope="" ma:versionID="c2286c6217564930720849237c12976e">
   <xsd:schema xmlns:xsd="http://www.w3.org/2001/XMLSchema" xmlns:xs="http://www.w3.org/2001/XMLSchema" xmlns:p="http://schemas.microsoft.com/office/2006/metadata/properties" xmlns:ns2="f336f4fe-8719-4ea2-b5d6-29b3a580aeb4" xmlns:ns3="b57b892a-dd61-4bba-b372-a8d93da2c7e6" targetNamespace="http://schemas.microsoft.com/office/2006/metadata/properties" ma:root="true" ma:fieldsID="9fba45822a34e557d70c1e8d39cd3b74" ns2:_="" ns3:_="">
     <xsd:import namespace="f336f4fe-8719-4ea2-b5d6-29b3a580aeb4"/>
@@ -7546,15 +7533,11 @@
 </ct:contentTypeSchema>
 </file>
 
-<file path=customXml/itemProps1.xml><?xml version="1.0" encoding="utf-8"?>
-<ds:datastoreItem xmlns:ds="http://schemas.openxmlformats.org/officeDocument/2006/customXml" ds:itemID="{8B018532-72F1-4079-A3F8-6E11F3CA40FE}">
-  <ds:schemaRefs>
-    <ds:schemaRef ds:uri="http://schemas.microsoft.com/sharepoint/v3/contenttype/forms"/>
-  </ds:schemaRefs>
-</ds:datastoreItem>
+<file path=customXml/item4.xml><?xml version="1.0" encoding="utf-8"?>
+<b:Sources xmlns:b="http://schemas.openxmlformats.org/officeDocument/2006/bibliography" xmlns="http://schemas.openxmlformats.org/officeDocument/2006/bibliography" SelectedStyle="\APASixthEditionOfficeOnline.xsl" StyleName="APA" Version="6"/>
 </file>
 
-<file path=customXml/itemProps2.xml><?xml version="1.0" encoding="utf-8"?>
+<file path=customXml/itemProps1.xml><?xml version="1.0" encoding="utf-8"?>
 <ds:datastoreItem xmlns:ds="http://schemas.openxmlformats.org/officeDocument/2006/customXml" ds:itemID="{DAFBCF0F-E19D-416C-B278-714A02146667}">
   <ds:schemaRefs>
     <ds:schemaRef ds:uri="http://schemas.microsoft.com/office/2006/metadata/properties"/>
@@ -7564,15 +7547,15 @@
 </ds:datastoreItem>
 </file>
 
-<file path=customXml/itemProps3.xml><?xml version="1.0" encoding="utf-8"?>
-<ds:datastoreItem xmlns:ds="http://schemas.openxmlformats.org/officeDocument/2006/customXml" ds:itemID="{9068458F-99DA-9249-9956-483525D243EE}">
+<file path=customXml/itemProps2.xml><?xml version="1.0" encoding="utf-8"?>
+<ds:datastoreItem xmlns:ds="http://schemas.openxmlformats.org/officeDocument/2006/customXml" ds:itemID="{8B018532-72F1-4079-A3F8-6E11F3CA40FE}">
   <ds:schemaRefs>
-    <ds:schemaRef ds:uri="http://schemas.openxmlformats.org/officeDocument/2006/bibliography"/>
+    <ds:schemaRef ds:uri="http://schemas.microsoft.com/sharepoint/v3/contenttype/forms"/>
   </ds:schemaRefs>
 </ds:datastoreItem>
 </file>
 
-<file path=customXml/itemProps4.xml><?xml version="1.0" encoding="utf-8"?>
+<file path=customXml/itemProps3.xml><?xml version="1.0" encoding="utf-8"?>
 <ds:datastoreItem xmlns:ds="http://schemas.openxmlformats.org/officeDocument/2006/customXml" ds:itemID="{321F8E32-F95E-488A-ABE0-57A2CF38154F}">
   <ds:schemaRefs>
     <ds:schemaRef ds:uri="http://schemas.microsoft.com/office/2006/metadata/contentType"/>
@@ -7589,4 +7572,12 @@
     <ds:schemaRef ds:uri="http://schemas.microsoft.com/internal/obd"/>
   </ds:schemaRefs>
 </ds:datastoreItem>
+</file>
+
+<file path=customXml/itemProps4.xml><?xml version="1.0" encoding="utf-8"?>
+<ds:datastoreItem xmlns:ds="http://schemas.openxmlformats.org/officeDocument/2006/customXml" ds:itemID="{9068458F-99DA-9249-9956-483525D243EE}">
+  <ds:schemaRefs>
+    <ds:schemaRef ds:uri="http://schemas.openxmlformats.org/officeDocument/2006/bibliography"/>
+  </ds:schemaRefs>
+</ds:datastoreItem>
 </file>
</xml_diff>

<commit_message>
add case in new row
</commit_message>
<xml_diff>
--- a/docker/docmosis/templates/CV-UNS-ACK-ENG-00653.docx
+++ b/docker/docmosis/templates/CV-UNS-ACK-ENG-00653.docx
@@ -206,47 +206,6 @@
           </w:p>
           <w:p>
             <w:pPr>
-              <w:pStyle w:val="NormalWeb"/>
-              <w:spacing w:before="40" w:beforeAutospacing="0" w:after="40" w:afterAutospacing="0"/>
-              <w:rPr>
-                <w:rFonts w:asciiTheme="minorHAnsi" w:hAnsiTheme="minorHAnsi" w:cstheme="minorHAnsi"/>
-                <w:color w:val="0A0A0A"/>
-                <w:sz w:val="28"/>
-                <w:szCs w:val="28"/>
-              </w:rPr>
-            </w:pPr>
-            <w:r>
-              <w:rPr>
-                <w:rFonts w:asciiTheme="minorHAnsi" w:hAnsiTheme="minorHAnsi" w:cstheme="minorHAnsi"/>
-                <w:color w:val="0A0A0A"/>
-                <w:sz w:val="28"/>
-                <w:szCs w:val="28"/>
-              </w:rPr>
-              <w:t>&lt;&lt;</w:t>
-            </w:r>
-            <w:proofErr w:type="spellStart"/>
-            <w:r>
-              <w:rPr>
-                <w:rFonts w:asciiTheme="minorHAnsi" w:hAnsiTheme="minorHAnsi" w:cstheme="minorHAnsi"/>
-                <w:color w:val="0A0A0A"/>
-                <w:sz w:val="28"/>
-                <w:szCs w:val="28"/>
-              </w:rPr>
-              <w:t>caseName</w:t>
-            </w:r>
-            <w:proofErr w:type="spellEnd"/>
-            <w:r>
-              <w:rPr>
-                <w:rFonts w:asciiTheme="minorHAnsi" w:hAnsiTheme="minorHAnsi" w:cstheme="minorHAnsi"/>
-                <w:color w:val="0A0A0A"/>
-                <w:sz w:val="28"/>
-                <w:szCs w:val="28"/>
-              </w:rPr>
-              <w:t>&gt;&gt;</w:t>
-            </w:r>
-          </w:p>
-          <w:p>
-            <w:pPr>
               <w:jc w:val="both"/>
               <w:rPr>
                 <w:rFonts w:asciiTheme="minorHAnsi" w:hAnsiTheme="minorHAnsi" w:cstheme="minorHAnsi"/>
@@ -378,6 +337,114 @@
                 <w:rFonts w:asciiTheme="minorHAnsi" w:hAnsiTheme="minorHAnsi" w:cstheme="minorHAnsi"/>
               </w:rPr>
               <w:fldChar w:fldCharType="end"/>
+            </w:r>
+          </w:p>
+        </w:tc>
+      </w:tr>
+      <w:tr>
+        <w:tc>
+          <w:tcPr>
+            <w:tcW w:w="1980" w:type="dxa"/>
+            <w:vMerge/>
+            <w:vAlign w:val="bottom"/>
+          </w:tcPr>
+          <w:p>
+            <w:pPr>
+              <w:rPr>
+                <w:rFonts w:asciiTheme="minorHAnsi" w:hAnsiTheme="minorHAnsi" w:cstheme="minorHAnsi"/>
+              </w:rPr>
+            </w:pPr>
+          </w:p>
+        </w:tc>
+        <w:tc>
+          <w:tcPr>
+            <w:tcW w:w="7764" w:type="dxa"/>
+            <w:gridSpan w:val="3"/>
+            <w:vAlign w:val="bottom"/>
+          </w:tcPr>
+          <w:p>
+            <w:pPr>
+              <w:jc w:val="both"/>
+              <w:rPr>
+                <w:rFonts w:asciiTheme="minorHAnsi" w:hAnsiTheme="minorHAnsi" w:cstheme="minorHAnsi"/>
+                <w:color w:val="60686D"/>
+                <w:sz w:val="28"/>
+                <w:szCs w:val="28"/>
+              </w:rPr>
+            </w:pPr>
+            <w:r>
+              <w:rPr>
+                <w:rFonts w:asciiTheme="minorHAnsi" w:hAnsiTheme="minorHAnsi" w:cstheme="minorHAnsi"/>
+                <w:color w:val="60686D"/>
+                <w:sz w:val="28"/>
+                <w:szCs w:val="28"/>
+              </w:rPr>
+              <w:t>C</w:t>
+            </w:r>
+            <w:r>
+              <w:rPr>
+                <w:rFonts w:asciiTheme="minorHAnsi" w:hAnsiTheme="minorHAnsi" w:cstheme="minorHAnsi"/>
+                <w:color w:val="60686D"/>
+                <w:sz w:val="28"/>
+                <w:szCs w:val="28"/>
+              </w:rPr>
+              <w:t>ase</w:t>
+            </w:r>
+            <w:r>
+              <w:rPr>
+                <w:rFonts w:asciiTheme="minorHAnsi" w:hAnsiTheme="minorHAnsi" w:cstheme="minorHAnsi"/>
+                <w:color w:val="60686D"/>
+                <w:sz w:val="28"/>
+                <w:szCs w:val="28"/>
+              </w:rPr>
+              <w:t xml:space="preserve"> n</w:t>
+            </w:r>
+            <w:r>
+              <w:rPr>
+                <w:rFonts w:asciiTheme="minorHAnsi" w:hAnsiTheme="minorHAnsi" w:cstheme="minorHAnsi"/>
+                <w:color w:val="60686D"/>
+                <w:sz w:val="28"/>
+                <w:szCs w:val="28"/>
+              </w:rPr>
+              <w:t>ame</w:t>
+            </w:r>
+            <w:r>
+              <w:rPr>
+                <w:rFonts w:asciiTheme="minorHAnsi" w:hAnsiTheme="minorHAnsi" w:cstheme="minorHAnsi"/>
+                <w:color w:val="60686D"/>
+                <w:sz w:val="28"/>
+                <w:szCs w:val="28"/>
+              </w:rPr>
+              <w:t xml:space="preserve">: </w:t>
+            </w:r>
+            <w:r>
+              <w:rPr>
+                <w:rFonts w:asciiTheme="minorHAnsi" w:hAnsiTheme="minorHAnsi" w:cstheme="minorHAnsi"/>
+                <w:color w:val="60686D"/>
+                <w:sz w:val="28"/>
+                <w:szCs w:val="28"/>
+              </w:rPr>
+              <w:t>&lt;&lt;</w:t>
+            </w:r>
+            <w:proofErr w:type="spellStart"/>
+            <w:r>
+              <w:rPr>
+                <w:rFonts w:asciiTheme="minorHAnsi" w:hAnsiTheme="minorHAnsi" w:cstheme="minorHAnsi"/>
+                <w:color w:val="60686D"/>
+                <w:sz w:val="28"/>
+                <w:szCs w:val="28"/>
+              </w:rPr>
+              <w:t>caseName</w:t>
+            </w:r>
+            <w:proofErr w:type="spellEnd"/>
+            <w:r>
+              <w:rPr>
+                <w:rFonts w:asciiTheme="minorHAnsi" w:hAnsiTheme="minorHAnsi" w:cstheme="minorHAnsi"/>
+                <w:color w:val="60686D"/>
+                <w:sz w:val="28"/>
+                <w:szCs w:val="28"/>
+              </w:rPr>
+              <w:t>&gt;&gt;</w:t>
             </w:r>
           </w:p>
         </w:tc>
@@ -7201,15 +7268,6 @@
 </file>
 
 <file path=customXml/item1.xml><?xml version="1.0" encoding="utf-8"?>
-<?mso-contentType ?>
-<FormTemplates xmlns="http://schemas.microsoft.com/sharepoint/v3/contenttype/forms">
-  <Display>DocumentLibraryForm</Display>
-  <Edit>DocumentLibraryForm</Edit>
-  <New>DocumentLibraryForm</New>
-</FormTemplates>
-</file>
-
-<file path=customXml/item2.xml><?xml version="1.0" encoding="utf-8"?>
 <p:properties xmlns:p="http://schemas.microsoft.com/office/2006/metadata/properties" xmlns:xsi="http://www.w3.org/2001/XMLSchema-instance" xmlns:pc="http://schemas.microsoft.com/office/infopath/2007/PartnerControls">
   <documentManagement>
     <Stage xmlns="f336f4fe-8719-4ea2-b5d6-29b3a580aeb4">Draft</Stage>
@@ -7227,11 +7285,16 @@
 </p:properties>
 </file>
 
-<file path=customXml/item3.xml><?xml version="1.0" encoding="utf-8"?>
-<b:Sources xmlns:b="http://schemas.openxmlformats.org/officeDocument/2006/bibliography" xmlns="http://schemas.openxmlformats.org/officeDocument/2006/bibliography" SelectedStyle="\APASixthEditionOfficeOnline.xsl" StyleName="APA" Version="6"/>
+<file path=customXml/item2.xml><?xml version="1.0" encoding="utf-8"?>
+<?mso-contentType ?>
+<FormTemplates xmlns="http://schemas.microsoft.com/sharepoint/v3/contenttype/forms">
+  <Display>DocumentLibraryForm</Display>
+  <Edit>DocumentLibraryForm</Edit>
+  <New>DocumentLibraryForm</New>
+</FormTemplates>
 </file>
 
-<file path=customXml/item4.xml><?xml version="1.0" encoding="utf-8"?>
+<file path=customXml/item3.xml><?xml version="1.0" encoding="utf-8"?>
 <ct:contentTypeSchema xmlns:ct="http://schemas.microsoft.com/office/2006/metadata/contentType" xmlns:ma="http://schemas.microsoft.com/office/2006/metadata/properties/metaAttributes" ct:_="" ma:_="" ma:contentTypeName="_CtTemplate" ma:contentTypeID="0x01010064A5FDCCFB03F540B94405305D7DE14F00A4F8B82F7CEF57469A8FE5CEAB7A0EE0" ma:contentTypeVersion="52" ma:contentTypeDescription="Part of Template Management with Site Columns representing custom attributes." ma:contentTypeScope="" ma:versionID="c2286c6217564930720849237c12976e">
   <xsd:schema xmlns:xsd="http://www.w3.org/2001/XMLSchema" xmlns:xs="http://www.w3.org/2001/XMLSchema" xmlns:p="http://schemas.microsoft.com/office/2006/metadata/properties" xmlns:ns2="f336f4fe-8719-4ea2-b5d6-29b3a580aeb4" xmlns:ns3="b57b892a-dd61-4bba-b372-a8d93da2c7e6" targetNamespace="http://schemas.microsoft.com/office/2006/metadata/properties" ma:root="true" ma:fieldsID="9fba45822a34e557d70c1e8d39cd3b74" ns2:_="" ns3:_="">
     <xsd:import namespace="f336f4fe-8719-4ea2-b5d6-29b3a580aeb4"/>
@@ -7546,15 +7609,11 @@
 </ct:contentTypeSchema>
 </file>
 
-<file path=customXml/itemProps1.xml><?xml version="1.0" encoding="utf-8"?>
-<ds:datastoreItem xmlns:ds="http://schemas.openxmlformats.org/officeDocument/2006/customXml" ds:itemID="{8B018532-72F1-4079-A3F8-6E11F3CA40FE}">
-  <ds:schemaRefs>
-    <ds:schemaRef ds:uri="http://schemas.microsoft.com/sharepoint/v3/contenttype/forms"/>
-  </ds:schemaRefs>
-</ds:datastoreItem>
+<file path=customXml/item4.xml><?xml version="1.0" encoding="utf-8"?>
+<b:Sources xmlns:b="http://schemas.openxmlformats.org/officeDocument/2006/bibliography" xmlns="http://schemas.openxmlformats.org/officeDocument/2006/bibliography" SelectedStyle="\APASixthEditionOfficeOnline.xsl" StyleName="APA" Version="6"/>
 </file>
 
-<file path=customXml/itemProps2.xml><?xml version="1.0" encoding="utf-8"?>
+<file path=customXml/itemProps1.xml><?xml version="1.0" encoding="utf-8"?>
 <ds:datastoreItem xmlns:ds="http://schemas.openxmlformats.org/officeDocument/2006/customXml" ds:itemID="{DAFBCF0F-E19D-416C-B278-714A02146667}">
   <ds:schemaRefs>
     <ds:schemaRef ds:uri="http://schemas.microsoft.com/office/2006/metadata/properties"/>
@@ -7564,15 +7623,15 @@
 </ds:datastoreItem>
 </file>
 
-<file path=customXml/itemProps3.xml><?xml version="1.0" encoding="utf-8"?>
-<ds:datastoreItem xmlns:ds="http://schemas.openxmlformats.org/officeDocument/2006/customXml" ds:itemID="{9068458F-99DA-9249-9956-483525D243EE}">
+<file path=customXml/itemProps2.xml><?xml version="1.0" encoding="utf-8"?>
+<ds:datastoreItem xmlns:ds="http://schemas.openxmlformats.org/officeDocument/2006/customXml" ds:itemID="{8B018532-72F1-4079-A3F8-6E11F3CA40FE}">
   <ds:schemaRefs>
-    <ds:schemaRef ds:uri="http://schemas.openxmlformats.org/officeDocument/2006/bibliography"/>
+    <ds:schemaRef ds:uri="http://schemas.microsoft.com/sharepoint/v3/contenttype/forms"/>
   </ds:schemaRefs>
 </ds:datastoreItem>
 </file>
 
-<file path=customXml/itemProps4.xml><?xml version="1.0" encoding="utf-8"?>
+<file path=customXml/itemProps3.xml><?xml version="1.0" encoding="utf-8"?>
 <ds:datastoreItem xmlns:ds="http://schemas.openxmlformats.org/officeDocument/2006/customXml" ds:itemID="{321F8E32-F95E-488A-ABE0-57A2CF38154F}">
   <ds:schemaRefs>
     <ds:schemaRef ds:uri="http://schemas.microsoft.com/office/2006/metadata/contentType"/>
@@ -7589,4 +7648,12 @@
     <ds:schemaRef ds:uri="http://schemas.microsoft.com/internal/obd"/>
   </ds:schemaRefs>
 </ds:datastoreItem>
+</file>
+
+<file path=customXml/itemProps4.xml><?xml version="1.0" encoding="utf-8"?>
+<ds:datastoreItem xmlns:ds="http://schemas.openxmlformats.org/officeDocument/2006/customXml" ds:itemID="{9068458F-99DA-9249-9956-483525D243EE}">
+  <ds:schemaRefs>
+    <ds:schemaRef ds:uri="http://schemas.openxmlformats.org/officeDocument/2006/bibliography"/>
+  </ds:schemaRefs>
+</ds:datastoreItem>
 </file>
</xml_diff>

<commit_message>
Revert "Revert "feat: rename acknowledgement of service (CMC-1271) (#679)" (#704)"
This reverts commit cdfe299beb8a37b308cce87b1be6e5b775da8cdc.
</commit_message>
<xml_diff>
--- a/docker/docmosis/templates/CV-UNS-ACK-ENG-00653.docx
+++ b/docker/docmosis/templates/CV-UNS-ACK-ENG-00653.docx
@@ -192,7 +192,16 @@
                 <w:sz w:val="44"/>
                 <w:szCs w:val="44"/>
               </w:rPr>
-              <w:t xml:space="preserve"> of service</w:t>
+              <w:t xml:space="preserve"> of </w:t>
+            </w:r>
+            <w:r>
+              <w:rPr>
+                <w:rFonts w:asciiTheme="minorHAnsi" w:hAnsiTheme="minorHAnsi" w:cstheme="minorHAnsi"/>
+                <w:color w:val="0A0A0A"/>
+                <w:sz w:val="44"/>
+                <w:szCs w:val="44"/>
+              </w:rPr>
+              <w:t>claim</w:t>
             </w:r>
           </w:p>
           <w:p>
@@ -7192,6 +7201,15 @@
 </file>
 
 <file path=customXml/item1.xml><?xml version="1.0" encoding="utf-8"?>
+<?mso-contentType ?>
+<FormTemplates xmlns="http://schemas.microsoft.com/sharepoint/v3/contenttype/forms">
+  <Display>DocumentLibraryForm</Display>
+  <Edit>DocumentLibraryForm</Edit>
+  <New>DocumentLibraryForm</New>
+</FormTemplates>
+</file>
+
+<file path=customXml/item2.xml><?xml version="1.0" encoding="utf-8"?>
 <p:properties xmlns:p="http://schemas.microsoft.com/office/2006/metadata/properties" xmlns:xsi="http://www.w3.org/2001/XMLSchema-instance" xmlns:pc="http://schemas.microsoft.com/office/infopath/2007/PartnerControls">
   <documentManagement>
     <Stage xmlns="f336f4fe-8719-4ea2-b5d6-29b3a580aeb4">Draft</Stage>
@@ -7209,16 +7227,11 @@
 </p:properties>
 </file>
 
-<file path=customXml/item2.xml><?xml version="1.0" encoding="utf-8"?>
-<?mso-contentType ?>
-<FormTemplates xmlns="http://schemas.microsoft.com/sharepoint/v3/contenttype/forms">
-  <Display>DocumentLibraryForm</Display>
-  <Edit>DocumentLibraryForm</Edit>
-  <New>DocumentLibraryForm</New>
-</FormTemplates>
+<file path=customXml/item3.xml><?xml version="1.0" encoding="utf-8"?>
+<b:Sources xmlns:b="http://schemas.openxmlformats.org/officeDocument/2006/bibliography" xmlns="http://schemas.openxmlformats.org/officeDocument/2006/bibliography" SelectedStyle="\APASixthEditionOfficeOnline.xsl" StyleName="APA" Version="6"/>
 </file>
 
-<file path=customXml/item3.xml><?xml version="1.0" encoding="utf-8"?>
+<file path=customXml/item4.xml><?xml version="1.0" encoding="utf-8"?>
 <ct:contentTypeSchema xmlns:ct="http://schemas.microsoft.com/office/2006/metadata/contentType" xmlns:ma="http://schemas.microsoft.com/office/2006/metadata/properties/metaAttributes" ct:_="" ma:_="" ma:contentTypeName="_CtTemplate" ma:contentTypeID="0x01010064A5FDCCFB03F540B94405305D7DE14F00A4F8B82F7CEF57469A8FE5CEAB7A0EE0" ma:contentTypeVersion="52" ma:contentTypeDescription="Part of Template Management with Site Columns representing custom attributes." ma:contentTypeScope="" ma:versionID="c2286c6217564930720849237c12976e">
   <xsd:schema xmlns:xsd="http://www.w3.org/2001/XMLSchema" xmlns:xs="http://www.w3.org/2001/XMLSchema" xmlns:p="http://schemas.microsoft.com/office/2006/metadata/properties" xmlns:ns2="f336f4fe-8719-4ea2-b5d6-29b3a580aeb4" xmlns:ns3="b57b892a-dd61-4bba-b372-a8d93da2c7e6" targetNamespace="http://schemas.microsoft.com/office/2006/metadata/properties" ma:root="true" ma:fieldsID="9fba45822a34e557d70c1e8d39cd3b74" ns2:_="" ns3:_="">
     <xsd:import namespace="f336f4fe-8719-4ea2-b5d6-29b3a580aeb4"/>
@@ -7533,11 +7546,15 @@
 </ct:contentTypeSchema>
 </file>
 
-<file path=customXml/item4.xml><?xml version="1.0" encoding="utf-8"?>
-<b:Sources xmlns:b="http://schemas.openxmlformats.org/officeDocument/2006/bibliography" xmlns="http://schemas.openxmlformats.org/officeDocument/2006/bibliography" SelectedStyle="\APASixthEditionOfficeOnline.xsl" StyleName="APA" Version="6"/>
+<file path=customXml/itemProps1.xml><?xml version="1.0" encoding="utf-8"?>
+<ds:datastoreItem xmlns:ds="http://schemas.openxmlformats.org/officeDocument/2006/customXml" ds:itemID="{8B018532-72F1-4079-A3F8-6E11F3CA40FE}">
+  <ds:schemaRefs>
+    <ds:schemaRef ds:uri="http://schemas.microsoft.com/sharepoint/v3/contenttype/forms"/>
+  </ds:schemaRefs>
+</ds:datastoreItem>
 </file>
 
-<file path=customXml/itemProps1.xml><?xml version="1.0" encoding="utf-8"?>
+<file path=customXml/itemProps2.xml><?xml version="1.0" encoding="utf-8"?>
 <ds:datastoreItem xmlns:ds="http://schemas.openxmlformats.org/officeDocument/2006/customXml" ds:itemID="{DAFBCF0F-E19D-416C-B278-714A02146667}">
   <ds:schemaRefs>
     <ds:schemaRef ds:uri="http://schemas.microsoft.com/office/2006/metadata/properties"/>
@@ -7547,15 +7564,15 @@
 </ds:datastoreItem>
 </file>
 
-<file path=customXml/itemProps2.xml><?xml version="1.0" encoding="utf-8"?>
-<ds:datastoreItem xmlns:ds="http://schemas.openxmlformats.org/officeDocument/2006/customXml" ds:itemID="{8B018532-72F1-4079-A3F8-6E11F3CA40FE}">
+<file path=customXml/itemProps3.xml><?xml version="1.0" encoding="utf-8"?>
+<ds:datastoreItem xmlns:ds="http://schemas.openxmlformats.org/officeDocument/2006/customXml" ds:itemID="{9068458F-99DA-9249-9956-483525D243EE}">
   <ds:schemaRefs>
-    <ds:schemaRef ds:uri="http://schemas.microsoft.com/sharepoint/v3/contenttype/forms"/>
+    <ds:schemaRef ds:uri="http://schemas.openxmlformats.org/officeDocument/2006/bibliography"/>
   </ds:schemaRefs>
 </ds:datastoreItem>
 </file>
 
-<file path=customXml/itemProps3.xml><?xml version="1.0" encoding="utf-8"?>
+<file path=customXml/itemProps4.xml><?xml version="1.0" encoding="utf-8"?>
 <ds:datastoreItem xmlns:ds="http://schemas.openxmlformats.org/officeDocument/2006/customXml" ds:itemID="{321F8E32-F95E-488A-ABE0-57A2CF38154F}">
   <ds:schemaRefs>
     <ds:schemaRef ds:uri="http://schemas.microsoft.com/office/2006/metadata/contentType"/>
@@ -7572,12 +7589,4 @@
     <ds:schemaRef ds:uri="http://schemas.microsoft.com/internal/obd"/>
   </ds:schemaRefs>
 </ds:datastoreItem>
-</file>
-
-<file path=customXml/itemProps4.xml><?xml version="1.0" encoding="utf-8"?>
-<ds:datastoreItem xmlns:ds="http://schemas.openxmlformats.org/officeDocument/2006/customXml" ds:itemID="{9068458F-99DA-9249-9956-483525D243EE}">
-  <ds:schemaRefs>
-    <ds:schemaRef ds:uri="http://schemas.openxmlformats.org/officeDocument/2006/bibliography"/>
-  </ds:schemaRefs>
-</ds:datastoreItem>
 </file>
</xml_diff>

<commit_message>
Revert "feat: apply acknowledgement of service rename (CMC-1271) (#709)"
This reverts commit 5e8a20aff733a144c81fdc7a71366fcb064bdf19.
</commit_message>
<xml_diff>
--- a/docker/docmosis/templates/CV-UNS-ACK-ENG-00653.docx
+++ b/docker/docmosis/templates/CV-UNS-ACK-ENG-00653.docx
@@ -192,16 +192,7 @@
                 <w:sz w:val="44"/>
                 <w:szCs w:val="44"/>
               </w:rPr>
-              <w:t xml:space="preserve"> of </w:t>
-            </w:r>
-            <w:r>
-              <w:rPr>
-                <w:rFonts w:asciiTheme="minorHAnsi" w:hAnsiTheme="minorHAnsi" w:cstheme="minorHAnsi"/>
-                <w:color w:val="0A0A0A"/>
-                <w:sz w:val="44"/>
-                <w:szCs w:val="44"/>
-              </w:rPr>
-              <w:t>claim</w:t>
+              <w:t xml:space="preserve"> of service</w:t>
             </w:r>
           </w:p>
           <w:p>
@@ -7201,15 +7192,6 @@
 </file>
 
 <file path=customXml/item1.xml><?xml version="1.0" encoding="utf-8"?>
-<?mso-contentType ?>
-<FormTemplates xmlns="http://schemas.microsoft.com/sharepoint/v3/contenttype/forms">
-  <Display>DocumentLibraryForm</Display>
-  <Edit>DocumentLibraryForm</Edit>
-  <New>DocumentLibraryForm</New>
-</FormTemplates>
-</file>
-
-<file path=customXml/item2.xml><?xml version="1.0" encoding="utf-8"?>
 <p:properties xmlns:p="http://schemas.microsoft.com/office/2006/metadata/properties" xmlns:xsi="http://www.w3.org/2001/XMLSchema-instance" xmlns:pc="http://schemas.microsoft.com/office/infopath/2007/PartnerControls">
   <documentManagement>
     <Stage xmlns="f336f4fe-8719-4ea2-b5d6-29b3a580aeb4">Draft</Stage>
@@ -7227,11 +7209,16 @@
 </p:properties>
 </file>
 
-<file path=customXml/item3.xml><?xml version="1.0" encoding="utf-8"?>
-<b:Sources xmlns:b="http://schemas.openxmlformats.org/officeDocument/2006/bibliography" xmlns="http://schemas.openxmlformats.org/officeDocument/2006/bibliography" SelectedStyle="\APASixthEditionOfficeOnline.xsl" StyleName="APA" Version="6"/>
+<file path=customXml/item2.xml><?xml version="1.0" encoding="utf-8"?>
+<?mso-contentType ?>
+<FormTemplates xmlns="http://schemas.microsoft.com/sharepoint/v3/contenttype/forms">
+  <Display>DocumentLibraryForm</Display>
+  <Edit>DocumentLibraryForm</Edit>
+  <New>DocumentLibraryForm</New>
+</FormTemplates>
 </file>
 
-<file path=customXml/item4.xml><?xml version="1.0" encoding="utf-8"?>
+<file path=customXml/item3.xml><?xml version="1.0" encoding="utf-8"?>
 <ct:contentTypeSchema xmlns:ct="http://schemas.microsoft.com/office/2006/metadata/contentType" xmlns:ma="http://schemas.microsoft.com/office/2006/metadata/properties/metaAttributes" ct:_="" ma:_="" ma:contentTypeName="_CtTemplate" ma:contentTypeID="0x01010064A5FDCCFB03F540B94405305D7DE14F00A4F8B82F7CEF57469A8FE5CEAB7A0EE0" ma:contentTypeVersion="52" ma:contentTypeDescription="Part of Template Management with Site Columns representing custom attributes." ma:contentTypeScope="" ma:versionID="c2286c6217564930720849237c12976e">
   <xsd:schema xmlns:xsd="http://www.w3.org/2001/XMLSchema" xmlns:xs="http://www.w3.org/2001/XMLSchema" xmlns:p="http://schemas.microsoft.com/office/2006/metadata/properties" xmlns:ns2="f336f4fe-8719-4ea2-b5d6-29b3a580aeb4" xmlns:ns3="b57b892a-dd61-4bba-b372-a8d93da2c7e6" targetNamespace="http://schemas.microsoft.com/office/2006/metadata/properties" ma:root="true" ma:fieldsID="9fba45822a34e557d70c1e8d39cd3b74" ns2:_="" ns3:_="">
     <xsd:import namespace="f336f4fe-8719-4ea2-b5d6-29b3a580aeb4"/>
@@ -7546,15 +7533,11 @@
 </ct:contentTypeSchema>
 </file>
 
-<file path=customXml/itemProps1.xml><?xml version="1.0" encoding="utf-8"?>
-<ds:datastoreItem xmlns:ds="http://schemas.openxmlformats.org/officeDocument/2006/customXml" ds:itemID="{8B018532-72F1-4079-A3F8-6E11F3CA40FE}">
-  <ds:schemaRefs>
-    <ds:schemaRef ds:uri="http://schemas.microsoft.com/sharepoint/v3/contenttype/forms"/>
-  </ds:schemaRefs>
-</ds:datastoreItem>
+<file path=customXml/item4.xml><?xml version="1.0" encoding="utf-8"?>
+<b:Sources xmlns:b="http://schemas.openxmlformats.org/officeDocument/2006/bibliography" xmlns="http://schemas.openxmlformats.org/officeDocument/2006/bibliography" SelectedStyle="\APASixthEditionOfficeOnline.xsl" StyleName="APA" Version="6"/>
 </file>
 
-<file path=customXml/itemProps2.xml><?xml version="1.0" encoding="utf-8"?>
+<file path=customXml/itemProps1.xml><?xml version="1.0" encoding="utf-8"?>
 <ds:datastoreItem xmlns:ds="http://schemas.openxmlformats.org/officeDocument/2006/customXml" ds:itemID="{DAFBCF0F-E19D-416C-B278-714A02146667}">
   <ds:schemaRefs>
     <ds:schemaRef ds:uri="http://schemas.microsoft.com/office/2006/metadata/properties"/>
@@ -7564,15 +7547,15 @@
 </ds:datastoreItem>
 </file>
 
-<file path=customXml/itemProps3.xml><?xml version="1.0" encoding="utf-8"?>
-<ds:datastoreItem xmlns:ds="http://schemas.openxmlformats.org/officeDocument/2006/customXml" ds:itemID="{9068458F-99DA-9249-9956-483525D243EE}">
+<file path=customXml/itemProps2.xml><?xml version="1.0" encoding="utf-8"?>
+<ds:datastoreItem xmlns:ds="http://schemas.openxmlformats.org/officeDocument/2006/customXml" ds:itemID="{8B018532-72F1-4079-A3F8-6E11F3CA40FE}">
   <ds:schemaRefs>
-    <ds:schemaRef ds:uri="http://schemas.openxmlformats.org/officeDocument/2006/bibliography"/>
+    <ds:schemaRef ds:uri="http://schemas.microsoft.com/sharepoint/v3/contenttype/forms"/>
   </ds:schemaRefs>
 </ds:datastoreItem>
 </file>
 
-<file path=customXml/itemProps4.xml><?xml version="1.0" encoding="utf-8"?>
+<file path=customXml/itemProps3.xml><?xml version="1.0" encoding="utf-8"?>
 <ds:datastoreItem xmlns:ds="http://schemas.openxmlformats.org/officeDocument/2006/customXml" ds:itemID="{321F8E32-F95E-488A-ABE0-57A2CF38154F}">
   <ds:schemaRefs>
     <ds:schemaRef ds:uri="http://schemas.microsoft.com/office/2006/metadata/contentType"/>
@@ -7589,4 +7572,12 @@
     <ds:schemaRef ds:uri="http://schemas.microsoft.com/internal/obd"/>
   </ds:schemaRefs>
 </ds:datastoreItem>
+</file>
+
+<file path=customXml/itemProps4.xml><?xml version="1.0" encoding="utf-8"?>
+<ds:datastoreItem xmlns:ds="http://schemas.openxmlformats.org/officeDocument/2006/customXml" ds:itemID="{9068458F-99DA-9249-9956-483525D243EE}">
+  <ds:schemaRefs>
+    <ds:schemaRef ds:uri="http://schemas.openxmlformats.org/officeDocument/2006/bibliography"/>
+  </ds:schemaRefs>
+</ds:datastoreItem>
 </file>
</xml_diff>